<commit_message>
update ppt for 10/31
</commit_message>
<xml_diff>
--- a/pseudocode_draft.docx
+++ b/pseudocode_draft.docx
@@ -448,7 +448,7 @@
         <w:pStyle w:val="NormalWeb"/>
         <w:spacing w:before="0" w:beforeAutospacing="0" w:after="0" w:afterAutospacing="0"/>
         <w:rPr>
-          <w:rFonts w:asciiTheme="minorHAnsi" w:eastAsiaTheme="minorEastAsia" w:hAnsi="Calibri" w:cstheme="minorBidi" w:hint="eastAsia"/>
+          <w:rFonts w:asciiTheme="minorHAnsi" w:eastAsiaTheme="minorEastAsia" w:hAnsi="Calibri" w:cstheme="minorBidi"/>
           <w:color w:val="000000" w:themeColor="text1"/>
           <w:kern w:val="24"/>
           <w:sz w:val="28"/>
@@ -683,7 +683,6 @@
         <w:spacing w:before="0" w:beforeAutospacing="0" w:after="0" w:afterAutospacing="0"/>
         <w:ind w:left="960" w:firstLine="480"/>
         <w:rPr>
-          <w:rFonts w:hint="eastAsia"/>
           <w:sz w:val="20"/>
           <w:szCs w:val="20"/>
         </w:rPr>
@@ -920,7 +919,7 @@
         <w:pStyle w:val="NormalWeb"/>
         <w:spacing w:before="0" w:beforeAutospacing="0" w:after="0" w:afterAutospacing="0"/>
         <w:rPr>
-          <w:rFonts w:asciiTheme="minorHAnsi" w:eastAsiaTheme="minorEastAsia" w:hAnsi="Calibri" w:cstheme="minorBidi" w:hint="eastAsia"/>
+          <w:rFonts w:asciiTheme="minorHAnsi" w:eastAsiaTheme="minorEastAsia" w:hAnsi="Calibri" w:cstheme="minorBidi"/>
           <w:color w:val="FF0000"/>
           <w:kern w:val="24"/>
           <w:sz w:val="28"/>
@@ -1292,7 +1291,7 @@
         <w:pStyle w:val="NormalWeb"/>
         <w:spacing w:before="0" w:beforeAutospacing="0" w:after="0" w:afterAutospacing="0"/>
         <w:rPr>
-          <w:rFonts w:asciiTheme="minorHAnsi" w:eastAsiaTheme="minorEastAsia" w:hAnsi="Calibri" w:cstheme="minorBidi" w:hint="eastAsia"/>
+          <w:rFonts w:asciiTheme="minorHAnsi" w:eastAsiaTheme="minorEastAsia" w:hAnsi="Calibri" w:cstheme="minorBidi"/>
           <w:kern w:val="24"/>
           <w:sz w:val="28"/>
           <w:szCs w:val="28"/>
@@ -1457,7 +1456,6 @@
         <w:pStyle w:val="NormalWeb"/>
         <w:spacing w:before="0" w:beforeAutospacing="0" w:after="0" w:afterAutospacing="0"/>
         <w:rPr>
-          <w:rFonts w:hint="eastAsia"/>
           <w:sz w:val="20"/>
           <w:szCs w:val="20"/>
         </w:rPr>
@@ -1678,32 +1676,2043 @@
         <w:pStyle w:val="NormalWeb"/>
         <w:spacing w:before="0" w:beforeAutospacing="0" w:after="0" w:afterAutospacing="0"/>
         <w:rPr>
+          <w:rFonts w:asciiTheme="minorHAnsi" w:eastAsiaTheme="minorEastAsia" w:hAnsi="Calibri" w:cstheme="minorBidi"/>
+          <w:color w:val="000000" w:themeColor="text1"/>
+          <w:kern w:val="24"/>
+          <w:sz w:val="28"/>
+          <w:szCs w:val="28"/>
+        </w:rPr>
+      </w:pPr>
+      <w:r>
+        <w:rPr>
+          <w:rFonts w:asciiTheme="minorHAnsi" w:eastAsiaTheme="minorEastAsia" w:hAnsi="Calibri" w:cstheme="minorBidi"/>
+          <w:color w:val="000000" w:themeColor="text1"/>
+          <w:kern w:val="24"/>
+          <w:sz w:val="28"/>
+          <w:szCs w:val="28"/>
+        </w:rPr>
+        <w:tab/>
+      </w:r>
+    </w:p>
+    <w:p>
+      <w:pPr>
+        <w:pStyle w:val="NormalWeb"/>
+        <w:spacing w:before="0" w:beforeAutospacing="0" w:after="0" w:afterAutospacing="0"/>
+        <w:rPr>
+          <w:rFonts w:asciiTheme="minorHAnsi" w:eastAsiaTheme="minorEastAsia" w:hAnsi="Calibri" w:cstheme="minorBidi"/>
+          <w:color w:val="000000" w:themeColor="text1"/>
+          <w:kern w:val="24"/>
+          <w:sz w:val="28"/>
+          <w:szCs w:val="28"/>
+        </w:rPr>
+      </w:pPr>
+      <w:r>
+        <w:rPr>
+          <w:rFonts w:asciiTheme="minorHAnsi" w:eastAsiaTheme="minorEastAsia" w:hAnsi="Calibri" w:cstheme="minorBidi"/>
+          <w:color w:val="000000" w:themeColor="text1"/>
+          <w:kern w:val="24"/>
+          <w:sz w:val="28"/>
+          <w:szCs w:val="28"/>
+        </w:rPr>
+        <w:t>f</w:t>
+      </w:r>
+      <w:r>
+        <w:rPr>
+          <w:rFonts w:asciiTheme="minorHAnsi" w:eastAsiaTheme="minorEastAsia" w:hAnsi="Calibri" w:cstheme="minorBidi"/>
+          <w:color w:val="000000" w:themeColor="text1"/>
+          <w:kern w:val="24"/>
+          <w:sz w:val="28"/>
+          <w:szCs w:val="28"/>
+        </w:rPr>
+        <w:t>unction</w:t>
+      </w:r>
+      <w:r>
+        <w:rPr>
+          <w:rFonts w:asciiTheme="minorHAnsi" w:eastAsiaTheme="minorEastAsia" w:hAnsi="Calibri" w:cstheme="minorBidi"/>
+          <w:color w:val="000000" w:themeColor="text1"/>
+          <w:kern w:val="24"/>
+          <w:sz w:val="28"/>
+          <w:szCs w:val="28"/>
+        </w:rPr>
+        <w:t xml:space="preserve"> </w:t>
+      </w:r>
+      <w:proofErr w:type="spellStart"/>
+      <w:r>
+        <w:rPr>
+          <w:rFonts w:asciiTheme="minorHAnsi" w:eastAsiaTheme="minorEastAsia" w:hAnsi="Calibri" w:cstheme="minorBidi"/>
+          <w:color w:val="000000" w:themeColor="text1"/>
+          <w:kern w:val="24"/>
+          <w:sz w:val="28"/>
+          <w:szCs w:val="28"/>
+        </w:rPr>
+        <w:t>sort_N_max_</w:t>
+      </w:r>
+      <w:proofErr w:type="gramStart"/>
+      <w:r>
+        <w:rPr>
+          <w:rFonts w:asciiTheme="minorHAnsi" w:eastAsiaTheme="minorEastAsia" w:hAnsi="Calibri" w:cstheme="minorBidi"/>
+          <w:color w:val="000000" w:themeColor="text1"/>
+          <w:kern w:val="24"/>
+          <w:sz w:val="28"/>
+          <w:szCs w:val="28"/>
+        </w:rPr>
+        <w:t>hist</w:t>
+      </w:r>
+      <w:proofErr w:type="spellEnd"/>
+      <w:r>
+        <w:rPr>
+          <w:rFonts w:asciiTheme="minorHAnsi" w:eastAsiaTheme="minorEastAsia" w:hAnsi="Calibri" w:cstheme="minorBidi"/>
+          <w:color w:val="000000" w:themeColor="text1"/>
+          <w:kern w:val="24"/>
+          <w:sz w:val="28"/>
+          <w:szCs w:val="28"/>
+        </w:rPr>
+        <w:t>(</w:t>
+      </w:r>
+      <w:proofErr w:type="spellStart"/>
+      <w:proofErr w:type="gramEnd"/>
+      <w:r>
+        <w:rPr>
+          <w:rFonts w:asciiTheme="minorHAnsi" w:eastAsiaTheme="minorEastAsia" w:hAnsi="Calibri" w:cstheme="minorBidi"/>
+          <w:color w:val="000000" w:themeColor="text1"/>
+          <w:kern w:val="24"/>
+          <w:sz w:val="28"/>
+          <w:szCs w:val="28"/>
+        </w:rPr>
+        <w:t>LBP_Hist</w:t>
+      </w:r>
+      <w:proofErr w:type="spellEnd"/>
+      <w:r>
+        <w:rPr>
+          <w:rFonts w:asciiTheme="minorHAnsi" w:eastAsiaTheme="minorEastAsia" w:hAnsi="Calibri" w:cstheme="minorBidi"/>
+          <w:color w:val="000000" w:themeColor="text1"/>
+          <w:kern w:val="24"/>
+          <w:sz w:val="28"/>
+          <w:szCs w:val="28"/>
+        </w:rPr>
+        <w:t>, N</w:t>
+      </w:r>
+      <w:r>
+        <w:rPr>
+          <w:rFonts w:asciiTheme="minorHAnsi" w:eastAsiaTheme="minorEastAsia" w:hAnsi="Calibri" w:cstheme="minorBidi"/>
+          <w:color w:val="000000" w:themeColor="text1"/>
+          <w:kern w:val="24"/>
+          <w:sz w:val="28"/>
+          <w:szCs w:val="28"/>
+        </w:rPr>
+        <w:t>):</w:t>
+      </w:r>
+    </w:p>
+    <w:p>
+      <w:pPr>
+        <w:pStyle w:val="NormalWeb"/>
+        <w:spacing w:before="0" w:beforeAutospacing="0" w:after="0" w:afterAutospacing="0"/>
+        <w:ind w:firstLine="480"/>
+        <w:rPr>
+          <w:rFonts w:asciiTheme="minorHAnsi" w:eastAsiaTheme="minorEastAsia" w:hAnsi="Calibri" w:cstheme="minorBidi"/>
+          <w:color w:val="000000" w:themeColor="text1"/>
+          <w:kern w:val="24"/>
+          <w:sz w:val="28"/>
+          <w:szCs w:val="28"/>
+        </w:rPr>
+      </w:pPr>
+      <w:r>
+        <w:rPr>
+          <w:rFonts w:asciiTheme="minorHAnsi" w:eastAsiaTheme="minorEastAsia" w:hAnsi="Calibri" w:cstheme="minorBidi"/>
+          <w:color w:val="000000" w:themeColor="text1"/>
+          <w:kern w:val="24"/>
+          <w:sz w:val="28"/>
+          <w:szCs w:val="28"/>
+        </w:rPr>
+        <w:t xml:space="preserve">u8[N,2] </w:t>
+      </w:r>
+      <w:proofErr w:type="spellStart"/>
+      <w:r>
+        <w:rPr>
+          <w:rFonts w:asciiTheme="minorHAnsi" w:eastAsiaTheme="minorEastAsia" w:hAnsi="Calibri" w:cstheme="minorBidi"/>
+          <w:color w:val="000000" w:themeColor="text1"/>
+          <w:kern w:val="24"/>
+          <w:sz w:val="28"/>
+          <w:szCs w:val="28"/>
+        </w:rPr>
+        <w:t>top_n_values</w:t>
+      </w:r>
+      <w:proofErr w:type="spellEnd"/>
+    </w:p>
+    <w:p>
+      <w:pPr>
+        <w:pStyle w:val="NormalWeb"/>
+        <w:spacing w:before="0" w:beforeAutospacing="0" w:after="0" w:afterAutospacing="0"/>
+        <w:ind w:left="480"/>
+        <w:rPr>
+          <w:rFonts w:asciiTheme="minorHAnsi" w:eastAsiaTheme="minorEastAsia" w:hAnsi="Calibri" w:cstheme="minorBidi"/>
+          <w:color w:val="000000" w:themeColor="text1"/>
+          <w:kern w:val="24"/>
+          <w:sz w:val="28"/>
+          <w:szCs w:val="28"/>
+        </w:rPr>
+      </w:pPr>
+      <w:r>
+        <w:rPr>
+          <w:rFonts w:asciiTheme="minorHAnsi" w:eastAsiaTheme="minorEastAsia" w:hAnsi="Calibri" w:cstheme="minorBidi"/>
+          <w:color w:val="000000" w:themeColor="text1"/>
+          <w:kern w:val="24"/>
+          <w:sz w:val="28"/>
+          <w:szCs w:val="28"/>
+        </w:rPr>
+        <w:t xml:space="preserve"># </w:t>
+      </w:r>
+      <w:proofErr w:type="gramStart"/>
+      <w:r>
+        <w:rPr>
+          <w:rFonts w:asciiTheme="minorHAnsi" w:eastAsiaTheme="minorEastAsia" w:hAnsi="Calibri" w:cstheme="minorBidi"/>
+          <w:color w:val="000000" w:themeColor="text1"/>
+          <w:kern w:val="24"/>
+          <w:sz w:val="28"/>
+          <w:szCs w:val="28"/>
+        </w:rPr>
+        <w:t>get</w:t>
+      </w:r>
+      <w:proofErr w:type="gramEnd"/>
+      <w:r>
+        <w:rPr>
+          <w:rFonts w:asciiTheme="minorHAnsi" w:eastAsiaTheme="minorEastAsia" w:hAnsi="Calibri" w:cstheme="minorBidi"/>
+          <w:color w:val="000000" w:themeColor="text1"/>
+          <w:kern w:val="24"/>
+          <w:sz w:val="28"/>
+          <w:szCs w:val="28"/>
+        </w:rPr>
+        <w:t xml:space="preserve"> the </w:t>
+      </w:r>
+      <w:proofErr w:type="spellStart"/>
+      <w:r>
+        <w:rPr>
+          <w:rFonts w:asciiTheme="minorHAnsi" w:eastAsiaTheme="minorEastAsia" w:hAnsi="Calibri" w:cstheme="minorBidi"/>
+          <w:color w:val="FF0000"/>
+          <w:kern w:val="24"/>
+          <w:sz w:val="28"/>
+          <w:szCs w:val="28"/>
+        </w:rPr>
+        <w:t>i</w:t>
+      </w:r>
+      <w:proofErr w:type="spellEnd"/>
+      <w:r>
+        <w:rPr>
+          <w:rFonts w:asciiTheme="minorHAnsi" w:eastAsiaTheme="minorEastAsia" w:hAnsi="Calibri" w:cstheme="minorBidi"/>
+          <w:color w:val="000000" w:themeColor="text1"/>
+          <w:kern w:val="24"/>
+          <w:sz w:val="28"/>
+          <w:szCs w:val="28"/>
+        </w:rPr>
+        <w:t>-largest (1</w:t>
+      </w:r>
+      <w:r>
+        <w:rPr>
+          <w:rFonts w:asciiTheme="minorHAnsi" w:eastAsiaTheme="minorEastAsia" w:hAnsi="Calibri" w:cstheme="minorBidi"/>
+          <w:color w:val="000000" w:themeColor="text1"/>
+          <w:kern w:val="24"/>
+          <w:sz w:val="28"/>
+          <w:szCs w:val="28"/>
+          <w:vertAlign w:val="superscript"/>
+        </w:rPr>
+        <w:t>st</w:t>
+      </w:r>
+      <w:r>
+        <w:rPr>
+          <w:rFonts w:asciiTheme="minorHAnsi" w:eastAsiaTheme="minorEastAsia" w:hAnsi="Calibri" w:cstheme="minorBidi"/>
+          <w:color w:val="000000" w:themeColor="text1"/>
+          <w:kern w:val="24"/>
+          <w:sz w:val="28"/>
+          <w:szCs w:val="28"/>
+        </w:rPr>
+        <w:t>, 2</w:t>
+      </w:r>
+      <w:r>
+        <w:rPr>
+          <w:rFonts w:asciiTheme="minorHAnsi" w:eastAsiaTheme="minorEastAsia" w:hAnsi="Calibri" w:cstheme="minorBidi"/>
+          <w:color w:val="000000" w:themeColor="text1"/>
+          <w:kern w:val="24"/>
+          <w:sz w:val="28"/>
+          <w:szCs w:val="28"/>
+          <w:vertAlign w:val="superscript"/>
+        </w:rPr>
+        <w:t>nd</w:t>
+      </w:r>
+      <w:r>
+        <w:rPr>
+          <w:rFonts w:asciiTheme="minorHAnsi" w:eastAsiaTheme="minorEastAsia" w:hAnsi="Calibri" w:cstheme="minorBidi"/>
+          <w:color w:val="000000" w:themeColor="text1"/>
+          <w:kern w:val="24"/>
+          <w:sz w:val="28"/>
+          <w:szCs w:val="28"/>
+        </w:rPr>
+        <w:t>, 3</w:t>
+      </w:r>
+      <w:r>
+        <w:rPr>
+          <w:rFonts w:asciiTheme="minorHAnsi" w:eastAsiaTheme="minorEastAsia" w:hAnsi="Calibri" w:cstheme="minorBidi"/>
+          <w:color w:val="000000" w:themeColor="text1"/>
+          <w:kern w:val="24"/>
+          <w:sz w:val="28"/>
+          <w:szCs w:val="28"/>
+          <w:vertAlign w:val="superscript"/>
+        </w:rPr>
+        <w:t>rd</w:t>
+      </w:r>
+      <w:r>
+        <w:rPr>
+          <w:rFonts w:asciiTheme="minorHAnsi" w:eastAsiaTheme="minorEastAsia" w:hAnsi="Calibri" w:cstheme="minorBidi"/>
+          <w:color w:val="000000" w:themeColor="text1"/>
+          <w:kern w:val="24"/>
+          <w:sz w:val="28"/>
+          <w:szCs w:val="28"/>
+        </w:rPr>
+        <w:t xml:space="preserve">, </w:t>
+      </w:r>
+      <w:proofErr w:type="spellStart"/>
+      <w:r>
+        <w:rPr>
+          <w:rFonts w:asciiTheme="minorHAnsi" w:eastAsiaTheme="minorEastAsia" w:hAnsi="Calibri" w:cstheme="minorBidi"/>
+          <w:color w:val="000000" w:themeColor="text1"/>
+          <w:kern w:val="24"/>
+          <w:sz w:val="28"/>
+          <w:szCs w:val="28"/>
+        </w:rPr>
+        <w:t>etc</w:t>
+      </w:r>
+      <w:proofErr w:type="spellEnd"/>
+      <w:r>
+        <w:rPr>
+          <w:rFonts w:asciiTheme="minorHAnsi" w:eastAsiaTheme="minorEastAsia" w:hAnsi="Calibri" w:cstheme="minorBidi"/>
+          <w:color w:val="000000" w:themeColor="text1"/>
+          <w:kern w:val="24"/>
+          <w:sz w:val="28"/>
+          <w:szCs w:val="28"/>
+        </w:rPr>
+        <w:t xml:space="preserve">) value of the histogram, and index, put to </w:t>
+      </w:r>
+      <w:proofErr w:type="spellStart"/>
+      <w:r>
+        <w:rPr>
+          <w:rFonts w:asciiTheme="minorHAnsi" w:eastAsiaTheme="minorEastAsia" w:hAnsi="Calibri" w:cstheme="minorBidi"/>
+          <w:color w:val="000000" w:themeColor="text1"/>
+          <w:kern w:val="24"/>
+          <w:sz w:val="28"/>
+          <w:szCs w:val="28"/>
+        </w:rPr>
+        <w:t>top_n_values</w:t>
+      </w:r>
+      <w:proofErr w:type="spellEnd"/>
+      <w:r>
+        <w:rPr>
+          <w:rFonts w:asciiTheme="minorHAnsi" w:eastAsiaTheme="minorEastAsia" w:hAnsi="Calibri" w:cstheme="minorBidi"/>
+          <w:color w:val="000000" w:themeColor="text1"/>
+          <w:kern w:val="24"/>
+          <w:sz w:val="28"/>
+          <w:szCs w:val="28"/>
+        </w:rPr>
+        <w:t>[n,]</w:t>
+      </w:r>
+    </w:p>
+    <w:p>
+      <w:pPr>
+        <w:pStyle w:val="NormalWeb"/>
+        <w:spacing w:before="0" w:beforeAutospacing="0" w:after="0" w:afterAutospacing="0"/>
+        <w:rPr>
+          <w:rFonts w:asciiTheme="minorHAnsi" w:eastAsiaTheme="minorEastAsia" w:hAnsi="Calibri" w:cstheme="minorBidi"/>
+          <w:color w:val="000000" w:themeColor="text1"/>
+          <w:kern w:val="24"/>
+          <w:sz w:val="28"/>
+          <w:szCs w:val="28"/>
+        </w:rPr>
+      </w:pPr>
+      <w:r>
+        <w:rPr>
+          <w:rFonts w:asciiTheme="minorHAnsi" w:eastAsiaTheme="minorEastAsia" w:hAnsi="Calibri" w:cstheme="minorBidi"/>
+          <w:color w:val="000000" w:themeColor="text1"/>
+          <w:kern w:val="24"/>
+          <w:sz w:val="28"/>
+          <w:szCs w:val="28"/>
+        </w:rPr>
+        <w:tab/>
+      </w:r>
+      <w:r>
+        <w:rPr>
+          <w:rFonts w:asciiTheme="minorHAnsi" w:eastAsiaTheme="minorEastAsia" w:hAnsi="Calibri" w:cstheme="minorBidi"/>
+          <w:color w:val="000000" w:themeColor="text1"/>
+          <w:kern w:val="24"/>
+          <w:sz w:val="28"/>
+          <w:szCs w:val="28"/>
+        </w:rPr>
+        <w:t>r</w:t>
+      </w:r>
+      <w:r>
+        <w:rPr>
+          <w:rFonts w:asciiTheme="minorHAnsi" w:eastAsiaTheme="minorEastAsia" w:hAnsi="Calibri" w:cstheme="minorBidi"/>
+          <w:color w:val="000000" w:themeColor="text1"/>
+          <w:kern w:val="24"/>
+          <w:sz w:val="28"/>
+          <w:szCs w:val="28"/>
+        </w:rPr>
+        <w:t xml:space="preserve">eturn </w:t>
+      </w:r>
+      <w:proofErr w:type="spellStart"/>
+      <w:r>
+        <w:rPr>
+          <w:rFonts w:asciiTheme="minorHAnsi" w:eastAsiaTheme="minorEastAsia" w:hAnsi="Calibri" w:cstheme="minorBidi"/>
+          <w:color w:val="000000" w:themeColor="text1"/>
+          <w:kern w:val="24"/>
+          <w:sz w:val="28"/>
+          <w:szCs w:val="28"/>
+        </w:rPr>
+        <w:t>top_n_values</w:t>
+      </w:r>
+      <w:proofErr w:type="spellEnd"/>
+      <w:r>
+        <w:rPr>
+          <w:rFonts w:asciiTheme="minorHAnsi" w:eastAsiaTheme="minorEastAsia" w:hAnsi="Calibri" w:cstheme="minorBidi"/>
+          <w:color w:val="000000" w:themeColor="text1"/>
+          <w:kern w:val="24"/>
+          <w:sz w:val="28"/>
+          <w:szCs w:val="28"/>
+        </w:rPr>
+        <w:t xml:space="preserve"> </w:t>
+      </w:r>
+    </w:p>
+    <w:p>
+      <w:pPr>
+        <w:pStyle w:val="NormalWeb"/>
+        <w:spacing w:before="0" w:beforeAutospacing="0" w:after="0" w:afterAutospacing="0"/>
+        <w:rPr>
+          <w:rFonts w:asciiTheme="minorHAnsi" w:eastAsiaTheme="minorEastAsia" w:hAnsi="Calibri" w:cstheme="minorBidi"/>
+          <w:color w:val="000000" w:themeColor="text1"/>
+          <w:kern w:val="24"/>
+          <w:sz w:val="28"/>
+          <w:szCs w:val="28"/>
+        </w:rPr>
+      </w:pPr>
+    </w:p>
+    <w:p>
+      <w:pPr>
+        <w:pStyle w:val="NormalWeb"/>
+        <w:spacing w:before="0" w:beforeAutospacing="0" w:after="0" w:afterAutospacing="0"/>
+        <w:rPr>
+          <w:rFonts w:asciiTheme="minorHAnsi" w:eastAsiaTheme="minorEastAsia" w:hAnsi="Calibri" w:cstheme="minorBidi"/>
+          <w:color w:val="000000" w:themeColor="text1"/>
+          <w:kern w:val="24"/>
+          <w:sz w:val="28"/>
+          <w:szCs w:val="28"/>
+        </w:rPr>
+      </w:pPr>
+      <w:r>
+        <w:rPr>
+          <w:rFonts w:asciiTheme="minorHAnsi" w:eastAsiaTheme="minorEastAsia" w:hAnsi="Calibri" w:cstheme="minorBidi"/>
+          <w:color w:val="000000" w:themeColor="text1"/>
+          <w:kern w:val="24"/>
+          <w:sz w:val="28"/>
+          <w:szCs w:val="28"/>
+        </w:rPr>
+        <w:t xml:space="preserve">function </w:t>
+      </w:r>
+      <w:proofErr w:type="spellStart"/>
+      <w:r>
+        <w:rPr>
+          <w:rFonts w:asciiTheme="minorHAnsi" w:eastAsiaTheme="minorEastAsia" w:hAnsi="Calibri" w:cstheme="minorBidi"/>
+          <w:color w:val="000000" w:themeColor="text1"/>
+          <w:kern w:val="24"/>
+          <w:sz w:val="28"/>
+          <w:szCs w:val="28"/>
+        </w:rPr>
+        <w:t>count_</w:t>
+      </w:r>
+      <w:proofErr w:type="gramStart"/>
+      <w:r>
+        <w:rPr>
+          <w:rFonts w:asciiTheme="minorHAnsi" w:eastAsiaTheme="minorEastAsia" w:hAnsi="Calibri" w:cstheme="minorBidi"/>
+          <w:color w:val="000000" w:themeColor="text1"/>
+          <w:kern w:val="24"/>
+          <w:sz w:val="28"/>
+          <w:szCs w:val="28"/>
+        </w:rPr>
+        <w:t>dist</w:t>
+      </w:r>
+      <w:proofErr w:type="spellEnd"/>
+      <w:r>
+        <w:rPr>
+          <w:rFonts w:asciiTheme="minorHAnsi" w:eastAsiaTheme="minorEastAsia" w:hAnsi="Calibri" w:cstheme="minorBidi"/>
+          <w:color w:val="000000" w:themeColor="text1"/>
+          <w:kern w:val="24"/>
+          <w:sz w:val="28"/>
+          <w:szCs w:val="28"/>
+        </w:rPr>
+        <w:t>(</w:t>
+      </w:r>
+      <w:proofErr w:type="gramEnd"/>
+      <w:r>
+        <w:rPr>
+          <w:rFonts w:asciiTheme="minorHAnsi" w:eastAsiaTheme="minorEastAsia" w:hAnsi="Calibri" w:cstheme="minorBidi"/>
+          <w:color w:val="000000" w:themeColor="text1"/>
+          <w:kern w:val="24"/>
+          <w:sz w:val="28"/>
+          <w:szCs w:val="28"/>
+        </w:rPr>
+        <w:t>LBP_Mode</w:t>
+      </w:r>
+      <w:r>
+        <w:rPr>
+          <w:rFonts w:asciiTheme="minorHAnsi" w:eastAsiaTheme="minorEastAsia" w:hAnsi="Calibri" w:cstheme="minorBidi"/>
+          <w:color w:val="000000" w:themeColor="text1"/>
+          <w:kern w:val="24"/>
+          <w:sz w:val="28"/>
+          <w:szCs w:val="28"/>
+        </w:rPr>
+        <w:t xml:space="preserve">_n0, </w:t>
+      </w:r>
+      <w:r>
+        <w:rPr>
+          <w:rFonts w:asciiTheme="minorHAnsi" w:eastAsiaTheme="minorEastAsia" w:hAnsi="Calibri" w:cstheme="minorBidi"/>
+          <w:color w:val="000000" w:themeColor="text1"/>
+          <w:kern w:val="24"/>
+          <w:sz w:val="28"/>
+          <w:szCs w:val="28"/>
+        </w:rPr>
+        <w:t>LBP_Mode</w:t>
+      </w:r>
+      <w:r>
+        <w:rPr>
+          <w:rFonts w:asciiTheme="minorHAnsi" w:eastAsiaTheme="minorEastAsia" w:hAnsi="Calibri" w:cstheme="minorBidi"/>
+          <w:color w:val="000000" w:themeColor="text1"/>
+          <w:kern w:val="24"/>
+          <w:sz w:val="28"/>
+          <w:szCs w:val="28"/>
+        </w:rPr>
+        <w:t>_n1):</w:t>
+      </w:r>
+    </w:p>
+    <w:p>
+      <w:pPr>
+        <w:pStyle w:val="NormalWeb"/>
+        <w:spacing w:before="0" w:beforeAutospacing="0" w:after="0" w:afterAutospacing="0"/>
+        <w:rPr>
+          <w:rFonts w:asciiTheme="minorHAnsi" w:eastAsiaTheme="minorEastAsia" w:hAnsi="Calibri" w:cstheme="minorBidi"/>
+          <w:color w:val="FF0000"/>
+          <w:kern w:val="24"/>
+          <w:sz w:val="28"/>
+          <w:szCs w:val="28"/>
+        </w:rPr>
+      </w:pPr>
+      <w:r>
+        <w:rPr>
+          <w:rFonts w:asciiTheme="minorHAnsi" w:eastAsiaTheme="minorEastAsia" w:hAnsi="Calibri" w:cstheme="minorBidi"/>
+          <w:color w:val="000000" w:themeColor="text1"/>
+          <w:kern w:val="24"/>
+          <w:sz w:val="28"/>
+          <w:szCs w:val="28"/>
+        </w:rPr>
+        <w:tab/>
+        <w:t xml:space="preserve">u16 </w:t>
+      </w:r>
+      <w:proofErr w:type="spellStart"/>
+      <w:r>
+        <w:rPr>
+          <w:rFonts w:asciiTheme="minorHAnsi" w:eastAsiaTheme="minorEastAsia" w:hAnsi="Calibri" w:cstheme="minorBidi"/>
+          <w:color w:val="FF0000"/>
+          <w:kern w:val="24"/>
+          <w:sz w:val="28"/>
+          <w:szCs w:val="28"/>
+        </w:rPr>
+        <w:t>conv_dist</w:t>
+      </w:r>
+      <w:proofErr w:type="spellEnd"/>
+    </w:p>
+    <w:p>
+      <w:pPr>
+        <w:pStyle w:val="NormalWeb"/>
+        <w:spacing w:before="0" w:beforeAutospacing="0" w:after="0" w:afterAutospacing="0"/>
+        <w:rPr>
+          <w:rFonts w:asciiTheme="minorHAnsi" w:eastAsiaTheme="minorEastAsia" w:hAnsi="Calibri" w:cstheme="minorBidi"/>
+          <w:kern w:val="24"/>
+          <w:sz w:val="28"/>
+          <w:szCs w:val="28"/>
+        </w:rPr>
+      </w:pPr>
+      <w:r>
+        <w:rPr>
+          <w:rFonts w:asciiTheme="minorHAnsi" w:eastAsiaTheme="minorEastAsia" w:hAnsi="Calibri" w:cstheme="minorBidi"/>
+          <w:color w:val="FF0000"/>
+          <w:kern w:val="24"/>
+          <w:sz w:val="28"/>
+          <w:szCs w:val="28"/>
+        </w:rPr>
+        <w:tab/>
+      </w:r>
+      <w:r>
+        <w:rPr>
+          <w:rFonts w:asciiTheme="minorHAnsi" w:eastAsiaTheme="minorEastAsia" w:hAnsi="Calibri" w:cstheme="minorBidi"/>
+          <w:kern w:val="24"/>
+          <w:sz w:val="28"/>
+          <w:szCs w:val="28"/>
+        </w:rPr>
+        <w:t xml:space="preserve">for </w:t>
+      </w:r>
+      <w:r>
+        <w:rPr>
+          <w:rFonts w:asciiTheme="minorHAnsi" w:eastAsiaTheme="minorEastAsia" w:hAnsi="Calibri" w:cstheme="minorBidi"/>
+          <w:color w:val="FF0000"/>
+          <w:kern w:val="24"/>
+          <w:sz w:val="28"/>
+          <w:szCs w:val="28"/>
+        </w:rPr>
+        <w:t xml:space="preserve">mode </w:t>
+      </w:r>
+      <w:r>
+        <w:rPr>
+          <w:rFonts w:asciiTheme="minorHAnsi" w:eastAsiaTheme="minorEastAsia" w:hAnsi="Calibri" w:cstheme="minorBidi"/>
+          <w:kern w:val="24"/>
+          <w:sz w:val="28"/>
+          <w:szCs w:val="28"/>
+        </w:rPr>
+        <w:t>in LBP_Mode_n0</w:t>
+      </w:r>
+    </w:p>
+    <w:p>
+      <w:pPr>
+        <w:pStyle w:val="NormalWeb"/>
+        <w:spacing w:before="0" w:beforeAutospacing="0" w:after="0" w:afterAutospacing="0"/>
+        <w:ind w:left="960"/>
+        <w:rPr>
+          <w:rFonts w:asciiTheme="minorHAnsi" w:eastAsiaTheme="minorEastAsia" w:hAnsi="Calibri" w:cstheme="minorBidi"/>
+          <w:color w:val="000000" w:themeColor="text1"/>
+          <w:kern w:val="24"/>
+          <w:sz w:val="28"/>
+          <w:szCs w:val="28"/>
+        </w:rPr>
+      </w:pPr>
+      <w:r>
+        <w:rPr>
+          <w:rFonts w:asciiTheme="minorHAnsi" w:eastAsiaTheme="minorEastAsia" w:hAnsi="Calibri" w:cstheme="minorBidi"/>
+          <w:color w:val="FF0000"/>
+          <w:kern w:val="24"/>
+          <w:sz w:val="28"/>
+          <w:szCs w:val="28"/>
+        </w:rPr>
+        <w:t>conv_dist</w:t>
+      </w:r>
+      <w:r>
+        <w:rPr>
+          <w:rFonts w:asciiTheme="minorHAnsi" w:eastAsiaTheme="minorEastAsia" w:hAnsi="Calibri" w:cstheme="minorBidi"/>
+          <w:color w:val="FF0000"/>
+          <w:kern w:val="24"/>
+          <w:sz w:val="28"/>
+          <w:szCs w:val="28"/>
+        </w:rPr>
+        <w:t>_n0</w:t>
+      </w:r>
+      <w:r>
+        <w:rPr>
+          <w:rFonts w:asciiTheme="minorHAnsi" w:eastAsiaTheme="minorEastAsia" w:hAnsi="Calibri" w:cstheme="minorBidi"/>
+          <w:color w:val="FF0000"/>
+          <w:kern w:val="24"/>
+          <w:sz w:val="28"/>
+          <w:szCs w:val="28"/>
+        </w:rPr>
+        <w:t xml:space="preserve"> </w:t>
+      </w:r>
+      <w:r>
+        <w:rPr>
+          <w:rFonts w:asciiTheme="minorHAnsi" w:eastAsiaTheme="minorEastAsia" w:hAnsi="Calibri" w:cstheme="minorBidi"/>
+          <w:color w:val="000000" w:themeColor="text1"/>
+          <w:kern w:val="24"/>
+          <w:sz w:val="28"/>
+          <w:szCs w:val="28"/>
+        </w:rPr>
+        <w:t xml:space="preserve">= </w:t>
+      </w:r>
+      <w:proofErr w:type="spellStart"/>
+      <w:r>
+        <w:rPr>
+          <w:rFonts w:asciiTheme="minorHAnsi" w:eastAsiaTheme="minorEastAsia" w:hAnsi="Calibri" w:cstheme="minorBidi"/>
+          <w:color w:val="FF0000"/>
+          <w:kern w:val="24"/>
+          <w:sz w:val="28"/>
+          <w:szCs w:val="28"/>
+        </w:rPr>
+        <w:t>conv_dist</w:t>
+      </w:r>
+      <w:proofErr w:type="spellEnd"/>
+      <w:r>
+        <w:rPr>
+          <w:rFonts w:asciiTheme="minorHAnsi" w:eastAsiaTheme="minorEastAsia" w:hAnsi="Calibri" w:cstheme="minorBidi"/>
+          <w:color w:val="FF0000"/>
+          <w:kern w:val="24"/>
+          <w:sz w:val="28"/>
+          <w:szCs w:val="28"/>
+        </w:rPr>
+        <w:t xml:space="preserve"> </w:t>
+      </w:r>
+      <w:r>
+        <w:rPr>
+          <w:rFonts w:asciiTheme="minorHAnsi" w:eastAsiaTheme="minorEastAsia" w:hAnsi="Calibri" w:cstheme="minorBidi"/>
+          <w:color w:val="000000" w:themeColor="text1"/>
+          <w:kern w:val="24"/>
+          <w:sz w:val="28"/>
+          <w:szCs w:val="28"/>
+        </w:rPr>
+        <w:t>+ LBP_Mode</w:t>
+      </w:r>
+      <w:r>
+        <w:rPr>
+          <w:rFonts w:asciiTheme="minorHAnsi" w:eastAsiaTheme="minorEastAsia" w:hAnsi="Calibri" w:cstheme="minorBidi"/>
+          <w:kern w:val="24"/>
+          <w:sz w:val="28"/>
+          <w:szCs w:val="28"/>
+        </w:rPr>
+        <w:t>_n0</w:t>
+      </w:r>
+      <w:r>
+        <w:rPr>
+          <w:rFonts w:asciiTheme="minorHAnsi" w:eastAsiaTheme="minorEastAsia" w:hAnsi="Calibri" w:cstheme="minorBidi"/>
+          <w:color w:val="000000" w:themeColor="text1"/>
+          <w:kern w:val="24"/>
+          <w:sz w:val="28"/>
+          <w:szCs w:val="28"/>
+        </w:rPr>
+        <w:t xml:space="preserve"> </w:t>
+      </w:r>
+      <w:r>
+        <w:rPr>
+          <w:rFonts w:asciiTheme="minorHAnsi" w:eastAsiaTheme="minorEastAsia" w:hAnsi="Calibri" w:cstheme="minorBidi"/>
+          <w:color w:val="000000" w:themeColor="text1"/>
+          <w:kern w:val="24"/>
+          <w:sz w:val="28"/>
+          <w:szCs w:val="28"/>
+        </w:rPr>
+        <w:t>[</w:t>
+      </w:r>
+      <w:r>
+        <w:rPr>
+          <w:rFonts w:asciiTheme="minorHAnsi" w:eastAsiaTheme="minorEastAsia" w:hAnsi="Calibri" w:cstheme="minorBidi"/>
+          <w:color w:val="FF0000"/>
+          <w:kern w:val="24"/>
+          <w:sz w:val="28"/>
+          <w:szCs w:val="28"/>
+        </w:rPr>
+        <w:t>mode</w:t>
+      </w:r>
+      <w:r>
+        <w:rPr>
+          <w:rFonts w:asciiTheme="minorHAnsi" w:eastAsiaTheme="minorEastAsia" w:hAnsi="Calibri" w:cstheme="minorBidi"/>
+          <w:color w:val="000000" w:themeColor="text1"/>
+          <w:kern w:val="24"/>
+          <w:sz w:val="28"/>
+          <w:szCs w:val="28"/>
+        </w:rPr>
+        <w:t>,</w:t>
+      </w:r>
+      <w:r>
+        <w:rPr>
+          <w:rFonts w:asciiTheme="minorHAnsi" w:eastAsiaTheme="minorEastAsia" w:hAnsi="Calibri" w:cstheme="minorBidi"/>
+          <w:color w:val="000000" w:themeColor="text1"/>
+          <w:kern w:val="24"/>
+          <w:sz w:val="28"/>
+          <w:szCs w:val="28"/>
+        </w:rPr>
+        <w:t>0] * LBP_Mode</w:t>
+      </w:r>
+      <w:r>
+        <w:rPr>
+          <w:rFonts w:asciiTheme="minorHAnsi" w:eastAsiaTheme="minorEastAsia" w:hAnsi="Calibri" w:cstheme="minorBidi"/>
+          <w:kern w:val="24"/>
+          <w:sz w:val="28"/>
+          <w:szCs w:val="28"/>
+        </w:rPr>
+        <w:t>_n0</w:t>
+      </w:r>
+      <w:r>
+        <w:rPr>
+          <w:rFonts w:asciiTheme="minorHAnsi" w:eastAsiaTheme="minorEastAsia" w:hAnsi="Calibri" w:cstheme="minorBidi"/>
+          <w:color w:val="000000" w:themeColor="text1"/>
+          <w:kern w:val="24"/>
+          <w:sz w:val="28"/>
+          <w:szCs w:val="28"/>
+        </w:rPr>
+        <w:t xml:space="preserve"> </w:t>
+      </w:r>
+      <w:r>
+        <w:rPr>
+          <w:rFonts w:asciiTheme="minorHAnsi" w:eastAsiaTheme="minorEastAsia" w:hAnsi="Calibri" w:cstheme="minorBidi"/>
+          <w:color w:val="000000" w:themeColor="text1"/>
+          <w:kern w:val="24"/>
+          <w:sz w:val="28"/>
+          <w:szCs w:val="28"/>
+        </w:rPr>
+        <w:t>[</w:t>
+      </w:r>
+      <w:r>
+        <w:rPr>
+          <w:rFonts w:asciiTheme="minorHAnsi" w:eastAsiaTheme="minorEastAsia" w:hAnsi="Calibri" w:cstheme="minorBidi"/>
+          <w:color w:val="FF0000"/>
+          <w:kern w:val="24"/>
+          <w:sz w:val="28"/>
+          <w:szCs w:val="28"/>
+        </w:rPr>
+        <w:t>mode</w:t>
+      </w:r>
+      <w:r>
+        <w:rPr>
+          <w:rFonts w:asciiTheme="minorHAnsi" w:eastAsiaTheme="minorEastAsia" w:hAnsi="Calibri" w:cstheme="minorBidi"/>
+          <w:color w:val="000000" w:themeColor="text1"/>
+          <w:kern w:val="24"/>
+          <w:sz w:val="28"/>
+          <w:szCs w:val="28"/>
+        </w:rPr>
+        <w:t>,</w:t>
+      </w:r>
+      <w:r>
+        <w:rPr>
+          <w:rFonts w:asciiTheme="minorHAnsi" w:eastAsiaTheme="minorEastAsia" w:hAnsi="Calibri" w:cstheme="minorBidi"/>
+          <w:color w:val="000000" w:themeColor="text1"/>
+          <w:kern w:val="24"/>
+          <w:sz w:val="28"/>
+          <w:szCs w:val="28"/>
+        </w:rPr>
+        <w:t>1]</w:t>
+      </w:r>
+    </w:p>
+    <w:p>
+      <w:pPr>
+        <w:pStyle w:val="NormalWeb"/>
+        <w:spacing w:before="0" w:beforeAutospacing="0" w:after="0" w:afterAutospacing="0"/>
+        <w:ind w:firstLine="480"/>
+        <w:rPr>
+          <w:rFonts w:asciiTheme="minorHAnsi" w:eastAsiaTheme="minorEastAsia" w:hAnsi="Calibri" w:cstheme="minorBidi"/>
+          <w:color w:val="000000" w:themeColor="text1"/>
+          <w:kern w:val="24"/>
+          <w:sz w:val="28"/>
+          <w:szCs w:val="28"/>
+        </w:rPr>
+      </w:pPr>
+      <w:r>
+        <w:rPr>
+          <w:rFonts w:asciiTheme="minorHAnsi" w:eastAsiaTheme="minorEastAsia" w:hAnsi="Calibri" w:cstheme="minorBidi"/>
+          <w:color w:val="000000" w:themeColor="text1"/>
+          <w:kern w:val="24"/>
+          <w:sz w:val="28"/>
+          <w:szCs w:val="28"/>
+        </w:rPr>
+        <w:t xml:space="preserve">for </w:t>
+      </w:r>
+      <w:r>
+        <w:rPr>
+          <w:rFonts w:asciiTheme="minorHAnsi" w:eastAsiaTheme="minorEastAsia" w:hAnsi="Calibri" w:cstheme="minorBidi"/>
+          <w:color w:val="FF0000"/>
+          <w:kern w:val="24"/>
+          <w:sz w:val="28"/>
+          <w:szCs w:val="28"/>
+        </w:rPr>
+        <w:t>mode</w:t>
+      </w:r>
+      <w:r>
+        <w:rPr>
+          <w:rFonts w:asciiTheme="minorHAnsi" w:eastAsiaTheme="minorEastAsia" w:hAnsi="Calibri" w:cstheme="minorBidi"/>
+          <w:color w:val="000000" w:themeColor="text1"/>
+          <w:kern w:val="24"/>
+          <w:sz w:val="28"/>
+          <w:szCs w:val="28"/>
+        </w:rPr>
+        <w:t xml:space="preserve"> in LBP_Mode</w:t>
+      </w:r>
+      <w:r>
+        <w:rPr>
+          <w:rFonts w:asciiTheme="minorHAnsi" w:eastAsiaTheme="minorEastAsia" w:hAnsi="Calibri" w:cstheme="minorBidi"/>
+          <w:color w:val="000000" w:themeColor="text1"/>
+          <w:kern w:val="24"/>
+          <w:sz w:val="28"/>
+          <w:szCs w:val="28"/>
+        </w:rPr>
+        <w:t>_n1</w:t>
+      </w:r>
+      <w:r>
+        <w:rPr>
+          <w:rFonts w:asciiTheme="minorHAnsi" w:eastAsiaTheme="minorEastAsia" w:hAnsi="Calibri" w:cstheme="minorBidi"/>
+          <w:color w:val="000000" w:themeColor="text1"/>
+          <w:kern w:val="24"/>
+          <w:sz w:val="28"/>
+          <w:szCs w:val="28"/>
+        </w:rPr>
+        <w:t>:</w:t>
+      </w:r>
+    </w:p>
+    <w:p>
+      <w:pPr>
+        <w:pStyle w:val="NormalWeb"/>
+        <w:spacing w:before="0" w:beforeAutospacing="0" w:after="0" w:afterAutospacing="0"/>
+        <w:rPr>
+          <w:rFonts w:asciiTheme="minorHAnsi" w:eastAsiaTheme="minorEastAsia" w:hAnsi="Calibri" w:cstheme="minorBidi"/>
+          <w:color w:val="000000" w:themeColor="text1"/>
+          <w:kern w:val="24"/>
+          <w:sz w:val="28"/>
+          <w:szCs w:val="28"/>
+        </w:rPr>
+      </w:pPr>
+      <w:r>
+        <w:rPr>
+          <w:rFonts w:asciiTheme="minorHAnsi" w:eastAsiaTheme="minorEastAsia" w:hAnsi="Calibri" w:cstheme="minorBidi"/>
+          <w:color w:val="000000" w:themeColor="text1"/>
+          <w:kern w:val="24"/>
+          <w:sz w:val="28"/>
+          <w:szCs w:val="28"/>
+        </w:rPr>
+        <w:tab/>
+      </w:r>
+      <w:r>
+        <w:rPr>
+          <w:rFonts w:asciiTheme="minorHAnsi" w:eastAsiaTheme="minorEastAsia" w:hAnsi="Calibri" w:cstheme="minorBidi"/>
+          <w:color w:val="000000" w:themeColor="text1"/>
+          <w:kern w:val="24"/>
+          <w:sz w:val="28"/>
+          <w:szCs w:val="28"/>
+        </w:rPr>
+        <w:tab/>
+      </w:r>
+      <w:r>
+        <w:rPr>
+          <w:rFonts w:asciiTheme="minorHAnsi" w:eastAsiaTheme="minorEastAsia" w:hAnsi="Calibri" w:cstheme="minorBidi"/>
+          <w:color w:val="FF0000"/>
+          <w:kern w:val="24"/>
+          <w:sz w:val="28"/>
+          <w:szCs w:val="28"/>
+        </w:rPr>
+        <w:t>conv_dist</w:t>
+      </w:r>
+      <w:r>
+        <w:rPr>
+          <w:rFonts w:asciiTheme="minorHAnsi" w:eastAsiaTheme="minorEastAsia" w:hAnsi="Calibri" w:cstheme="minorBidi"/>
+          <w:color w:val="FF0000"/>
+          <w:kern w:val="24"/>
+          <w:sz w:val="28"/>
+          <w:szCs w:val="28"/>
+        </w:rPr>
+        <w:t>_n1</w:t>
+      </w:r>
+      <w:r>
+        <w:rPr>
+          <w:rFonts w:asciiTheme="minorHAnsi" w:eastAsiaTheme="minorEastAsia" w:hAnsi="Calibri" w:cstheme="minorBidi"/>
+          <w:color w:val="FF0000"/>
+          <w:kern w:val="24"/>
+          <w:sz w:val="28"/>
+          <w:szCs w:val="28"/>
+        </w:rPr>
+        <w:t xml:space="preserve"> </w:t>
+      </w:r>
+      <w:r>
+        <w:rPr>
+          <w:rFonts w:asciiTheme="minorHAnsi" w:eastAsiaTheme="minorEastAsia" w:hAnsi="Calibri" w:cstheme="minorBidi"/>
+          <w:color w:val="000000" w:themeColor="text1"/>
+          <w:kern w:val="24"/>
+          <w:sz w:val="28"/>
+          <w:szCs w:val="28"/>
+        </w:rPr>
+        <w:t xml:space="preserve">= </w:t>
+      </w:r>
+      <w:proofErr w:type="spellStart"/>
+      <w:r>
+        <w:rPr>
+          <w:rFonts w:asciiTheme="minorHAnsi" w:eastAsiaTheme="minorEastAsia" w:hAnsi="Calibri" w:cstheme="minorBidi"/>
+          <w:color w:val="FF0000"/>
+          <w:kern w:val="24"/>
+          <w:sz w:val="28"/>
+          <w:szCs w:val="28"/>
+        </w:rPr>
+        <w:t>conv_dist</w:t>
+      </w:r>
+      <w:proofErr w:type="spellEnd"/>
+      <w:r>
+        <w:rPr>
+          <w:rFonts w:asciiTheme="minorHAnsi" w:eastAsiaTheme="minorEastAsia" w:hAnsi="Calibri" w:cstheme="minorBidi"/>
+          <w:color w:val="FF0000"/>
+          <w:kern w:val="24"/>
+          <w:sz w:val="28"/>
+          <w:szCs w:val="28"/>
+        </w:rPr>
+        <w:t xml:space="preserve"> </w:t>
+      </w:r>
+      <w:r>
+        <w:rPr>
+          <w:rFonts w:asciiTheme="minorHAnsi" w:eastAsiaTheme="minorEastAsia" w:hAnsi="Calibri" w:cstheme="minorBidi"/>
+          <w:color w:val="000000" w:themeColor="text1"/>
+          <w:kern w:val="24"/>
+          <w:sz w:val="28"/>
+          <w:szCs w:val="28"/>
+        </w:rPr>
+        <w:t>+ LBP_Mode</w:t>
+      </w:r>
+      <w:r>
+        <w:rPr>
+          <w:rFonts w:asciiTheme="minorHAnsi" w:eastAsiaTheme="minorEastAsia" w:hAnsi="Calibri" w:cstheme="minorBidi"/>
+          <w:kern w:val="24"/>
+          <w:sz w:val="28"/>
+          <w:szCs w:val="28"/>
+        </w:rPr>
+        <w:t>_n</w:t>
+      </w:r>
+      <w:r>
+        <w:rPr>
+          <w:rFonts w:asciiTheme="minorHAnsi" w:eastAsiaTheme="minorEastAsia" w:hAnsi="Calibri" w:cstheme="minorBidi"/>
+          <w:color w:val="000000" w:themeColor="text1"/>
+          <w:kern w:val="24"/>
+          <w:sz w:val="28"/>
+          <w:szCs w:val="28"/>
+        </w:rPr>
+        <w:t>1</w:t>
+      </w:r>
+      <w:r>
+        <w:rPr>
+          <w:rFonts w:asciiTheme="minorHAnsi" w:eastAsiaTheme="minorEastAsia" w:hAnsi="Calibri" w:cstheme="minorBidi"/>
+          <w:color w:val="000000" w:themeColor="text1"/>
+          <w:kern w:val="24"/>
+          <w:sz w:val="28"/>
+          <w:szCs w:val="28"/>
+        </w:rPr>
+        <w:t>[</w:t>
+      </w:r>
+      <w:r>
+        <w:rPr>
+          <w:rFonts w:asciiTheme="minorHAnsi" w:eastAsiaTheme="minorEastAsia" w:hAnsi="Calibri" w:cstheme="minorBidi"/>
+          <w:color w:val="FF0000"/>
+          <w:kern w:val="24"/>
+          <w:sz w:val="28"/>
+          <w:szCs w:val="28"/>
+        </w:rPr>
+        <w:t>mode</w:t>
+      </w:r>
+      <w:r>
+        <w:rPr>
+          <w:rFonts w:asciiTheme="minorHAnsi" w:eastAsiaTheme="minorEastAsia" w:hAnsi="Calibri" w:cstheme="minorBidi"/>
+          <w:color w:val="000000" w:themeColor="text1"/>
+          <w:kern w:val="24"/>
+          <w:sz w:val="28"/>
+          <w:szCs w:val="28"/>
+        </w:rPr>
+        <w:t>,0</w:t>
+      </w:r>
+      <w:r>
+        <w:rPr>
+          <w:rFonts w:asciiTheme="minorHAnsi" w:eastAsiaTheme="minorEastAsia" w:hAnsi="Calibri" w:cstheme="minorBidi"/>
+          <w:color w:val="000000" w:themeColor="text1"/>
+          <w:kern w:val="24"/>
+          <w:sz w:val="28"/>
+          <w:szCs w:val="28"/>
+        </w:rPr>
+        <w:t>] * LBP_Mode</w:t>
+      </w:r>
+      <w:r>
+        <w:rPr>
+          <w:rFonts w:asciiTheme="minorHAnsi" w:eastAsiaTheme="minorEastAsia" w:hAnsi="Calibri" w:cstheme="minorBidi"/>
+          <w:kern w:val="24"/>
+          <w:sz w:val="28"/>
+          <w:szCs w:val="28"/>
+        </w:rPr>
+        <w:t>_n</w:t>
+      </w:r>
+      <w:r>
+        <w:rPr>
+          <w:rFonts w:asciiTheme="minorHAnsi" w:eastAsiaTheme="minorEastAsia" w:hAnsi="Calibri" w:cstheme="minorBidi"/>
+          <w:kern w:val="24"/>
+          <w:sz w:val="28"/>
+          <w:szCs w:val="28"/>
+        </w:rPr>
+        <w:t>1</w:t>
+      </w:r>
+      <w:r>
+        <w:rPr>
+          <w:rFonts w:asciiTheme="minorHAnsi" w:eastAsiaTheme="minorEastAsia" w:hAnsi="Calibri" w:cstheme="minorBidi"/>
+          <w:color w:val="000000" w:themeColor="text1"/>
+          <w:kern w:val="24"/>
+          <w:sz w:val="28"/>
+          <w:szCs w:val="28"/>
+        </w:rPr>
+        <w:t>[</w:t>
+      </w:r>
+      <w:r>
+        <w:rPr>
+          <w:rFonts w:asciiTheme="minorHAnsi" w:eastAsiaTheme="minorEastAsia" w:hAnsi="Calibri" w:cstheme="minorBidi"/>
+          <w:color w:val="FF0000"/>
+          <w:kern w:val="24"/>
+          <w:sz w:val="28"/>
+          <w:szCs w:val="28"/>
+        </w:rPr>
+        <w:t>mode</w:t>
+      </w:r>
+      <w:r>
+        <w:rPr>
+          <w:rFonts w:asciiTheme="minorHAnsi" w:eastAsiaTheme="minorEastAsia" w:hAnsi="Calibri" w:cstheme="minorBidi"/>
+          <w:color w:val="000000" w:themeColor="text1"/>
+          <w:kern w:val="24"/>
+          <w:sz w:val="28"/>
+          <w:szCs w:val="28"/>
+        </w:rPr>
+        <w:t>,</w:t>
+      </w:r>
+      <w:r>
+        <w:rPr>
+          <w:rFonts w:asciiTheme="minorHAnsi" w:eastAsiaTheme="minorEastAsia" w:hAnsi="Calibri" w:cstheme="minorBidi"/>
+          <w:color w:val="000000" w:themeColor="text1"/>
+          <w:kern w:val="24"/>
+          <w:sz w:val="28"/>
+          <w:szCs w:val="28"/>
+        </w:rPr>
+        <w:t>1]</w:t>
+      </w:r>
+    </w:p>
+    <w:p>
+      <w:pPr>
+        <w:pStyle w:val="NormalWeb"/>
+        <w:spacing w:before="0" w:beforeAutospacing="0" w:after="0" w:afterAutospacing="0"/>
+        <w:rPr>
+          <w:rFonts w:asciiTheme="minorHAnsi" w:eastAsiaTheme="minorEastAsia" w:hAnsi="Calibri" w:cstheme="minorBidi"/>
+          <w:color w:val="FF0000"/>
+          <w:kern w:val="24"/>
+          <w:sz w:val="28"/>
+          <w:szCs w:val="28"/>
+        </w:rPr>
+      </w:pPr>
+      <w:r>
+        <w:rPr>
+          <w:rFonts w:asciiTheme="minorHAnsi" w:eastAsiaTheme="minorEastAsia" w:hAnsi="Calibri" w:cstheme="minorBidi"/>
+          <w:color w:val="000000" w:themeColor="text1"/>
+          <w:kern w:val="24"/>
+          <w:sz w:val="28"/>
+          <w:szCs w:val="28"/>
+        </w:rPr>
+        <w:tab/>
+        <w:t xml:space="preserve">u16 </w:t>
+      </w:r>
+      <w:proofErr w:type="spellStart"/>
+      <w:r>
+        <w:rPr>
+          <w:rFonts w:asciiTheme="minorHAnsi" w:eastAsiaTheme="minorEastAsia" w:hAnsi="Calibri" w:cstheme="minorBidi"/>
+          <w:color w:val="000000" w:themeColor="text1"/>
+          <w:kern w:val="24"/>
+          <w:sz w:val="28"/>
+          <w:szCs w:val="28"/>
+        </w:rPr>
+        <w:t>dist</w:t>
+      </w:r>
+      <w:proofErr w:type="spellEnd"/>
+      <w:r>
+        <w:rPr>
+          <w:rFonts w:asciiTheme="minorHAnsi" w:eastAsiaTheme="minorEastAsia" w:hAnsi="Calibri" w:cstheme="minorBidi"/>
+          <w:color w:val="000000" w:themeColor="text1"/>
+          <w:kern w:val="24"/>
+          <w:sz w:val="28"/>
+          <w:szCs w:val="28"/>
+        </w:rPr>
+        <w:t xml:space="preserve"> = </w:t>
+      </w:r>
+      <w:proofErr w:type="gramStart"/>
+      <w:r>
+        <w:rPr>
+          <w:rFonts w:asciiTheme="minorHAnsi" w:eastAsiaTheme="minorEastAsia" w:hAnsi="Calibri" w:cstheme="minorBidi"/>
+          <w:color w:val="000000" w:themeColor="text1"/>
+          <w:kern w:val="24"/>
+          <w:sz w:val="28"/>
+          <w:szCs w:val="28"/>
+        </w:rPr>
+        <w:t>absolute(</w:t>
+      </w:r>
+      <w:proofErr w:type="gramEnd"/>
+      <w:r>
+        <w:rPr>
+          <w:rFonts w:asciiTheme="minorHAnsi" w:eastAsiaTheme="minorEastAsia" w:hAnsi="Calibri" w:cstheme="minorBidi"/>
+          <w:color w:val="FF0000"/>
+          <w:kern w:val="24"/>
+          <w:sz w:val="28"/>
+          <w:szCs w:val="28"/>
+        </w:rPr>
+        <w:t>conv_dist</w:t>
+      </w:r>
+      <w:r>
+        <w:rPr>
+          <w:rFonts w:asciiTheme="minorHAnsi" w:eastAsiaTheme="minorEastAsia" w:hAnsi="Calibri" w:cstheme="minorBidi"/>
+          <w:color w:val="FF0000"/>
+          <w:kern w:val="24"/>
+          <w:sz w:val="28"/>
+          <w:szCs w:val="28"/>
+        </w:rPr>
+        <w:t>_n1</w:t>
+      </w:r>
+      <w:r>
+        <w:rPr>
+          <w:rFonts w:asciiTheme="minorHAnsi" w:eastAsiaTheme="minorEastAsia" w:hAnsi="Calibri" w:cstheme="minorBidi"/>
+          <w:color w:val="FF0000"/>
+          <w:kern w:val="24"/>
+          <w:sz w:val="28"/>
+          <w:szCs w:val="28"/>
+        </w:rPr>
+        <w:t xml:space="preserve"> </w:t>
+      </w:r>
+      <w:r>
+        <w:rPr>
+          <w:rFonts w:asciiTheme="minorHAnsi" w:eastAsiaTheme="minorEastAsia" w:hAnsi="Calibri" w:cstheme="minorBidi"/>
+          <w:kern w:val="24"/>
+          <w:sz w:val="28"/>
+          <w:szCs w:val="28"/>
+        </w:rPr>
+        <w:t xml:space="preserve">- </w:t>
+      </w:r>
+      <w:r>
+        <w:rPr>
+          <w:rFonts w:asciiTheme="minorHAnsi" w:eastAsiaTheme="minorEastAsia" w:hAnsi="Calibri" w:cstheme="minorBidi"/>
+          <w:color w:val="FF0000"/>
+          <w:kern w:val="24"/>
+          <w:sz w:val="28"/>
+          <w:szCs w:val="28"/>
+        </w:rPr>
+        <w:t>conv_dist</w:t>
+      </w:r>
+      <w:r>
+        <w:rPr>
+          <w:rFonts w:asciiTheme="minorHAnsi" w:eastAsiaTheme="minorEastAsia" w:hAnsi="Calibri" w:cstheme="minorBidi"/>
+          <w:color w:val="FF0000"/>
+          <w:kern w:val="24"/>
+          <w:sz w:val="28"/>
+          <w:szCs w:val="28"/>
+        </w:rPr>
+        <w:t>_n</w:t>
+      </w:r>
+      <w:r>
+        <w:rPr>
+          <w:rFonts w:asciiTheme="minorHAnsi" w:eastAsiaTheme="minorEastAsia" w:hAnsi="Calibri" w:cstheme="minorBidi"/>
+          <w:color w:val="FF0000"/>
+          <w:kern w:val="24"/>
+          <w:sz w:val="28"/>
+          <w:szCs w:val="28"/>
+        </w:rPr>
+        <w:t>0</w:t>
+      </w:r>
+      <w:r>
+        <w:rPr>
+          <w:rFonts w:asciiTheme="minorHAnsi" w:eastAsiaTheme="minorEastAsia" w:hAnsi="Calibri" w:cstheme="minorBidi"/>
+          <w:kern w:val="24"/>
+          <w:sz w:val="28"/>
+          <w:szCs w:val="28"/>
+        </w:rPr>
+        <w:t>)</w:t>
+      </w:r>
+    </w:p>
+    <w:p>
+      <w:pPr>
+        <w:pStyle w:val="NormalWeb"/>
+        <w:spacing w:before="0" w:beforeAutospacing="0" w:after="0" w:afterAutospacing="0"/>
+        <w:ind w:left="480"/>
+        <w:rPr>
+          <w:rFonts w:asciiTheme="minorHAnsi" w:eastAsiaTheme="minorEastAsia" w:hAnsi="Calibri" w:cstheme="minorBidi"/>
+          <w:kern w:val="24"/>
+          <w:sz w:val="28"/>
+          <w:szCs w:val="28"/>
+        </w:rPr>
+      </w:pPr>
+      <w:r>
+        <w:rPr>
           <w:rFonts w:asciiTheme="minorHAnsi" w:eastAsiaTheme="minorEastAsia" w:hAnsi="Calibri" w:cstheme="minorBidi" w:hint="eastAsia"/>
-          <w:color w:val="000000" w:themeColor="text1"/>
-          <w:kern w:val="24"/>
-          <w:sz w:val="28"/>
-          <w:szCs w:val="28"/>
-        </w:rPr>
-      </w:pPr>
-      <w:r>
-        <w:rPr>
-          <w:rFonts w:asciiTheme="minorHAnsi" w:eastAsiaTheme="minorEastAsia" w:hAnsi="Calibri" w:cstheme="minorBidi"/>
-          <w:color w:val="000000" w:themeColor="text1"/>
+          <w:kern w:val="24"/>
+          <w:sz w:val="28"/>
+          <w:szCs w:val="28"/>
+        </w:rPr>
+        <w:t>r</w:t>
+      </w:r>
+      <w:r>
+        <w:rPr>
+          <w:rFonts w:asciiTheme="minorHAnsi" w:eastAsiaTheme="minorEastAsia" w:hAnsi="Calibri" w:cstheme="minorBidi"/>
+          <w:kern w:val="24"/>
+          <w:sz w:val="28"/>
+          <w:szCs w:val="28"/>
+        </w:rPr>
+        <w:t xml:space="preserve">eturn </w:t>
+      </w:r>
+      <w:proofErr w:type="spellStart"/>
+      <w:r>
+        <w:rPr>
+          <w:rFonts w:asciiTheme="minorHAnsi" w:eastAsiaTheme="minorEastAsia" w:hAnsi="Calibri" w:cstheme="minorBidi"/>
+          <w:kern w:val="24"/>
+          <w:sz w:val="28"/>
+          <w:szCs w:val="28"/>
+        </w:rPr>
+        <w:t>dist</w:t>
+      </w:r>
+      <w:proofErr w:type="spellEnd"/>
+    </w:p>
+    <w:p>
+      <w:pPr>
+        <w:pStyle w:val="NormalWeb"/>
+        <w:spacing w:before="0" w:beforeAutospacing="0" w:after="0" w:afterAutospacing="0"/>
+        <w:ind w:left="480"/>
+        <w:rPr>
+          <w:rFonts w:asciiTheme="minorHAnsi" w:eastAsiaTheme="minorEastAsia" w:hAnsi="Calibri" w:cstheme="minorBidi"/>
+          <w:kern w:val="24"/>
+          <w:sz w:val="28"/>
+          <w:szCs w:val="28"/>
+        </w:rPr>
+      </w:pPr>
+    </w:p>
+    <w:p>
+      <w:pPr>
+        <w:pStyle w:val="NormalWeb"/>
+        <w:spacing w:before="0" w:beforeAutospacing="0" w:after="0" w:afterAutospacing="0"/>
+        <w:rPr>
+          <w:rFonts w:asciiTheme="minorHAnsi" w:eastAsiaTheme="minorEastAsia" w:hAnsi="Calibri" w:cstheme="minorBidi"/>
+          <w:kern w:val="24"/>
+          <w:sz w:val="28"/>
+          <w:szCs w:val="28"/>
+        </w:rPr>
+      </w:pPr>
+      <w:r>
+        <w:rPr>
+          <w:rFonts w:asciiTheme="minorHAnsi" w:eastAsiaTheme="minorEastAsia" w:hAnsi="Calibri" w:cstheme="minorBidi" w:hint="eastAsia"/>
+          <w:kern w:val="24"/>
+          <w:sz w:val="28"/>
+          <w:szCs w:val="28"/>
+        </w:rPr>
+        <w:t>f</w:t>
+      </w:r>
+      <w:r>
+        <w:rPr>
+          <w:rFonts w:asciiTheme="minorHAnsi" w:eastAsiaTheme="minorEastAsia" w:hAnsi="Calibri" w:cstheme="minorBidi"/>
+          <w:kern w:val="24"/>
+          <w:sz w:val="28"/>
+          <w:szCs w:val="28"/>
+        </w:rPr>
+        <w:t xml:space="preserve">unction </w:t>
+      </w:r>
+      <w:proofErr w:type="spellStart"/>
+      <w:r>
+        <w:rPr>
+          <w:rFonts w:asciiTheme="minorHAnsi" w:eastAsiaTheme="minorEastAsia" w:hAnsi="Calibri" w:cstheme="minorBidi"/>
+          <w:kern w:val="24"/>
+          <w:sz w:val="28"/>
+          <w:szCs w:val="28"/>
+        </w:rPr>
+        <w:t>dist_</w:t>
+      </w:r>
+      <w:proofErr w:type="gramStart"/>
+      <w:r>
+        <w:rPr>
+          <w:rFonts w:asciiTheme="minorHAnsi" w:eastAsiaTheme="minorEastAsia" w:hAnsi="Calibri" w:cstheme="minorBidi"/>
+          <w:kern w:val="24"/>
+          <w:sz w:val="28"/>
+          <w:szCs w:val="28"/>
+        </w:rPr>
+        <w:t>compare</w:t>
+      </w:r>
+      <w:proofErr w:type="spellEnd"/>
+      <w:r>
+        <w:rPr>
+          <w:rFonts w:asciiTheme="minorHAnsi" w:eastAsiaTheme="minorEastAsia" w:hAnsi="Calibri" w:cstheme="minorBidi"/>
+          <w:kern w:val="24"/>
+          <w:sz w:val="28"/>
+          <w:szCs w:val="28"/>
+        </w:rPr>
+        <w:t>(</w:t>
+      </w:r>
+      <w:proofErr w:type="spellStart"/>
+      <w:proofErr w:type="gramEnd"/>
+      <w:r>
+        <w:rPr>
+          <w:rFonts w:asciiTheme="minorHAnsi" w:eastAsiaTheme="minorEastAsia" w:hAnsi="Calibri" w:cstheme="minorBidi"/>
+          <w:kern w:val="24"/>
+          <w:sz w:val="28"/>
+          <w:szCs w:val="28"/>
+        </w:rPr>
+        <w:t>dist</w:t>
+      </w:r>
+      <w:proofErr w:type="spellEnd"/>
+      <w:r>
+        <w:rPr>
+          <w:rFonts w:asciiTheme="minorHAnsi" w:eastAsiaTheme="minorEastAsia" w:hAnsi="Calibri" w:cstheme="minorBidi"/>
+          <w:kern w:val="24"/>
+          <w:sz w:val="28"/>
+          <w:szCs w:val="28"/>
+        </w:rPr>
+        <w:t>, *Mask, Threshold</w:t>
+      </w:r>
+      <w:r>
+        <w:rPr>
+          <w:rFonts w:asciiTheme="minorHAnsi" w:eastAsiaTheme="minorEastAsia" w:hAnsi="Calibri" w:cstheme="minorBidi"/>
+          <w:kern w:val="24"/>
+          <w:sz w:val="28"/>
+          <w:szCs w:val="28"/>
+        </w:rPr>
+        <w:t xml:space="preserve">, </w:t>
+      </w:r>
+      <w:proofErr w:type="spellStart"/>
+      <w:r>
+        <w:rPr>
+          <w:rFonts w:asciiTheme="minorHAnsi" w:eastAsiaTheme="minorEastAsia" w:hAnsi="Calibri" w:cstheme="minorBidi"/>
+          <w:kern w:val="24"/>
+          <w:sz w:val="28"/>
+          <w:szCs w:val="28"/>
+        </w:rPr>
+        <w:t>start_x</w:t>
+      </w:r>
+      <w:proofErr w:type="spellEnd"/>
+      <w:r>
+        <w:rPr>
+          <w:rFonts w:asciiTheme="minorHAnsi" w:eastAsiaTheme="minorEastAsia" w:hAnsi="Calibri" w:cstheme="minorBidi"/>
+          <w:kern w:val="24"/>
+          <w:sz w:val="28"/>
+          <w:szCs w:val="28"/>
+        </w:rPr>
+        <w:t xml:space="preserve">, </w:t>
+      </w:r>
+      <w:proofErr w:type="spellStart"/>
+      <w:r>
+        <w:rPr>
+          <w:rFonts w:asciiTheme="minorHAnsi" w:eastAsiaTheme="minorEastAsia" w:hAnsi="Calibri" w:cstheme="minorBidi"/>
+          <w:kern w:val="24"/>
+          <w:sz w:val="28"/>
+          <w:szCs w:val="28"/>
+        </w:rPr>
+        <w:t>start_y</w:t>
+      </w:r>
+      <w:proofErr w:type="spellEnd"/>
+      <w:r>
+        <w:rPr>
+          <w:rFonts w:asciiTheme="minorHAnsi" w:eastAsiaTheme="minorEastAsia" w:hAnsi="Calibri" w:cstheme="minorBidi"/>
+          <w:kern w:val="24"/>
+          <w:sz w:val="28"/>
+          <w:szCs w:val="28"/>
+        </w:rPr>
+        <w:t xml:space="preserve">, </w:t>
+      </w:r>
+      <w:proofErr w:type="spellStart"/>
+      <w:r>
+        <w:rPr>
+          <w:rFonts w:asciiTheme="minorHAnsi" w:eastAsiaTheme="minorEastAsia" w:hAnsi="Calibri" w:cstheme="minorBidi"/>
+          <w:kern w:val="24"/>
+          <w:sz w:val="28"/>
+          <w:szCs w:val="28"/>
+        </w:rPr>
+        <w:t>end_x</w:t>
+      </w:r>
+      <w:proofErr w:type="spellEnd"/>
+      <w:r>
+        <w:rPr>
+          <w:rFonts w:asciiTheme="minorHAnsi" w:eastAsiaTheme="minorEastAsia" w:hAnsi="Calibri" w:cstheme="minorBidi"/>
+          <w:kern w:val="24"/>
+          <w:sz w:val="28"/>
+          <w:szCs w:val="28"/>
+        </w:rPr>
+        <w:t xml:space="preserve">, </w:t>
+      </w:r>
+      <w:proofErr w:type="spellStart"/>
+      <w:r>
+        <w:rPr>
+          <w:rFonts w:asciiTheme="minorHAnsi" w:eastAsiaTheme="minorEastAsia" w:hAnsi="Calibri" w:cstheme="minorBidi"/>
+          <w:kern w:val="24"/>
+          <w:sz w:val="28"/>
+          <w:szCs w:val="28"/>
+        </w:rPr>
+        <w:t>end_y</w:t>
+      </w:r>
+      <w:proofErr w:type="spellEnd"/>
+      <w:r>
+        <w:rPr>
+          <w:rFonts w:asciiTheme="minorHAnsi" w:eastAsiaTheme="minorEastAsia" w:hAnsi="Calibri" w:cstheme="minorBidi"/>
+          <w:kern w:val="24"/>
+          <w:sz w:val="28"/>
+          <w:szCs w:val="28"/>
+        </w:rPr>
+        <w:t xml:space="preserve">, </w:t>
+      </w:r>
+      <w:proofErr w:type="spellStart"/>
+      <w:r>
+        <w:rPr>
+          <w:rFonts w:asciiTheme="minorHAnsi" w:eastAsiaTheme="minorEastAsia" w:hAnsi="Calibri" w:cstheme="minorBidi"/>
+          <w:kern w:val="24"/>
+          <w:sz w:val="28"/>
+          <w:szCs w:val="28"/>
+        </w:rPr>
+        <w:t>isRoad</w:t>
+      </w:r>
+      <w:proofErr w:type="spellEnd"/>
+      <w:r>
+        <w:rPr>
+          <w:rFonts w:asciiTheme="minorHAnsi" w:eastAsiaTheme="minorEastAsia" w:hAnsi="Calibri" w:cstheme="minorBidi"/>
+          <w:kern w:val="24"/>
+          <w:sz w:val="28"/>
+          <w:szCs w:val="28"/>
+        </w:rPr>
+        <w:t>):</w:t>
+      </w:r>
+    </w:p>
+    <w:p>
+      <w:pPr>
+        <w:pStyle w:val="NormalWeb"/>
+        <w:spacing w:before="0" w:beforeAutospacing="0" w:after="0" w:afterAutospacing="0"/>
+        <w:rPr>
+          <w:rFonts w:asciiTheme="minorHAnsi" w:eastAsiaTheme="minorEastAsia" w:hAnsi="Calibri" w:cstheme="minorBidi"/>
+          <w:kern w:val="24"/>
+          <w:sz w:val="28"/>
+          <w:szCs w:val="28"/>
+        </w:rPr>
+      </w:pPr>
+      <w:r>
+        <w:rPr>
+          <w:rFonts w:asciiTheme="minorHAnsi" w:eastAsiaTheme="minorEastAsia" w:hAnsi="Calibri" w:cstheme="minorBidi"/>
           <w:kern w:val="24"/>
           <w:sz w:val="28"/>
           <w:szCs w:val="28"/>
         </w:rPr>
         <w:tab/>
       </w:r>
+      <w:r>
+        <w:rPr>
+          <w:rFonts w:asciiTheme="minorHAnsi" w:eastAsiaTheme="minorEastAsia" w:hAnsi="Calibri" w:cstheme="minorBidi"/>
+          <w:kern w:val="24"/>
+          <w:sz w:val="28"/>
+          <w:szCs w:val="28"/>
+        </w:rPr>
+        <w:t xml:space="preserve">if </w:t>
+      </w:r>
+      <w:proofErr w:type="spellStart"/>
+      <w:r>
+        <w:rPr>
+          <w:rFonts w:asciiTheme="minorHAnsi" w:eastAsiaTheme="minorEastAsia" w:hAnsi="Calibri" w:cstheme="minorBidi"/>
+          <w:kern w:val="24"/>
+          <w:sz w:val="28"/>
+          <w:szCs w:val="28"/>
+        </w:rPr>
+        <w:t>dist</w:t>
+      </w:r>
+      <w:proofErr w:type="spellEnd"/>
+      <w:r>
+        <w:rPr>
+          <w:rFonts w:asciiTheme="minorHAnsi" w:eastAsiaTheme="minorEastAsia" w:hAnsi="Calibri" w:cstheme="minorBidi"/>
+          <w:kern w:val="24"/>
+          <w:sz w:val="28"/>
+          <w:szCs w:val="28"/>
+        </w:rPr>
+        <w:t xml:space="preserve"> &gt; Threshold:</w:t>
+      </w:r>
+    </w:p>
+    <w:p>
+      <w:pPr>
+        <w:pStyle w:val="NormalWeb"/>
+        <w:spacing w:before="0" w:beforeAutospacing="0" w:after="0" w:afterAutospacing="0"/>
+        <w:ind w:left="480" w:firstLine="480"/>
+        <w:rPr>
+          <w:rFonts w:asciiTheme="minorHAnsi" w:eastAsiaTheme="minorEastAsia" w:hAnsi="Calibri" w:cstheme="minorBidi"/>
+          <w:kern w:val="24"/>
+          <w:sz w:val="28"/>
+          <w:szCs w:val="28"/>
+        </w:rPr>
+      </w:pPr>
+      <w:r>
+        <w:rPr>
+          <w:rFonts w:asciiTheme="minorHAnsi" w:eastAsiaTheme="minorEastAsia" w:hAnsi="Calibri" w:cstheme="minorBidi" w:hint="eastAsia"/>
+          <w:kern w:val="24"/>
+          <w:sz w:val="28"/>
+          <w:szCs w:val="28"/>
+        </w:rPr>
+        <w:t>M</w:t>
+      </w:r>
+      <w:r>
+        <w:rPr>
+          <w:rFonts w:asciiTheme="minorHAnsi" w:eastAsiaTheme="minorEastAsia" w:hAnsi="Calibri" w:cstheme="minorBidi"/>
+          <w:kern w:val="24"/>
+          <w:sz w:val="28"/>
+          <w:szCs w:val="28"/>
+        </w:rPr>
+        <w:t>ask[</w:t>
+      </w:r>
+      <w:proofErr w:type="spellStart"/>
+      <w:r>
+        <w:rPr>
+          <w:rFonts w:asciiTheme="minorHAnsi" w:eastAsiaTheme="minorEastAsia" w:hAnsi="Calibri" w:cstheme="minorBidi"/>
+          <w:kern w:val="24"/>
+          <w:sz w:val="28"/>
+          <w:szCs w:val="28"/>
+        </w:rPr>
+        <w:t>start_</w:t>
+      </w:r>
+      <w:proofErr w:type="gramStart"/>
+      <w:r>
+        <w:rPr>
+          <w:rFonts w:asciiTheme="minorHAnsi" w:eastAsiaTheme="minorEastAsia" w:hAnsi="Calibri" w:cstheme="minorBidi"/>
+          <w:kern w:val="24"/>
+          <w:sz w:val="28"/>
+          <w:szCs w:val="28"/>
+        </w:rPr>
+        <w:t>x:end</w:t>
+      </w:r>
+      <w:proofErr w:type="gramEnd"/>
+      <w:r>
+        <w:rPr>
+          <w:rFonts w:asciiTheme="minorHAnsi" w:eastAsiaTheme="minorEastAsia" w:hAnsi="Calibri" w:cstheme="minorBidi"/>
+          <w:kern w:val="24"/>
+          <w:sz w:val="28"/>
+          <w:szCs w:val="28"/>
+        </w:rPr>
+        <w:t>_x,start_y:end_y</w:t>
+      </w:r>
+      <w:proofErr w:type="spellEnd"/>
+      <w:r>
+        <w:rPr>
+          <w:rFonts w:asciiTheme="minorHAnsi" w:eastAsiaTheme="minorEastAsia" w:hAnsi="Calibri" w:cstheme="minorBidi"/>
+          <w:kern w:val="24"/>
+          <w:sz w:val="28"/>
+          <w:szCs w:val="28"/>
+        </w:rPr>
+        <w:t>] = 1</w:t>
+      </w:r>
+    </w:p>
+    <w:p>
+      <w:pPr>
+        <w:pStyle w:val="NormalWeb"/>
+        <w:spacing w:before="0" w:beforeAutospacing="0" w:after="0" w:afterAutospacing="0"/>
+        <w:ind w:left="480" w:firstLine="480"/>
+        <w:rPr>
+          <w:rFonts w:asciiTheme="minorHAnsi" w:eastAsiaTheme="minorEastAsia" w:hAnsi="Calibri" w:cstheme="minorBidi"/>
+          <w:kern w:val="24"/>
+          <w:sz w:val="28"/>
+          <w:szCs w:val="28"/>
+        </w:rPr>
+      </w:pPr>
+      <w:proofErr w:type="spellStart"/>
+      <w:r>
+        <w:rPr>
+          <w:rFonts w:asciiTheme="minorHAnsi" w:eastAsiaTheme="minorEastAsia" w:hAnsi="Calibri" w:cstheme="minorBidi" w:hint="eastAsia"/>
+          <w:kern w:val="24"/>
+          <w:sz w:val="28"/>
+          <w:szCs w:val="28"/>
+        </w:rPr>
+        <w:t>i</w:t>
+      </w:r>
+      <w:r>
+        <w:rPr>
+          <w:rFonts w:asciiTheme="minorHAnsi" w:eastAsiaTheme="minorEastAsia" w:hAnsi="Calibri" w:cstheme="minorBidi"/>
+          <w:kern w:val="24"/>
+          <w:sz w:val="28"/>
+          <w:szCs w:val="28"/>
+        </w:rPr>
+        <w:t>sRoad</w:t>
+      </w:r>
+      <w:proofErr w:type="spellEnd"/>
+      <w:r>
+        <w:rPr>
+          <w:rFonts w:asciiTheme="minorHAnsi" w:eastAsiaTheme="minorEastAsia" w:hAnsi="Calibri" w:cstheme="minorBidi"/>
+          <w:kern w:val="24"/>
+          <w:sz w:val="28"/>
+          <w:szCs w:val="28"/>
+        </w:rPr>
+        <w:t xml:space="preserve"> = </w:t>
+      </w:r>
+      <w:proofErr w:type="spellStart"/>
+      <w:r>
+        <w:rPr>
+          <w:rFonts w:asciiTheme="minorHAnsi" w:eastAsiaTheme="minorEastAsia" w:hAnsi="Calibri" w:cstheme="minorBidi"/>
+          <w:kern w:val="24"/>
+          <w:sz w:val="28"/>
+          <w:szCs w:val="28"/>
+        </w:rPr>
+        <w:t>isRoad</w:t>
+      </w:r>
+      <w:proofErr w:type="spellEnd"/>
+      <w:r>
+        <w:rPr>
+          <w:rFonts w:asciiTheme="minorHAnsi" w:eastAsiaTheme="minorEastAsia" w:hAnsi="Calibri" w:cstheme="minorBidi"/>
+          <w:kern w:val="24"/>
+          <w:sz w:val="28"/>
+          <w:szCs w:val="28"/>
+        </w:rPr>
+        <w:t xml:space="preserve"> &lt;&lt; 1 | 1</w:t>
+      </w:r>
+    </w:p>
+    <w:p>
+      <w:pPr>
+        <w:pStyle w:val="NormalWeb"/>
+        <w:spacing w:before="0" w:beforeAutospacing="0" w:after="0" w:afterAutospacing="0"/>
+        <w:ind w:firstLine="480"/>
+        <w:rPr>
+          <w:rFonts w:asciiTheme="minorHAnsi" w:eastAsiaTheme="minorEastAsia" w:hAnsi="Calibri" w:cstheme="minorBidi"/>
+          <w:kern w:val="24"/>
+          <w:sz w:val="28"/>
+          <w:szCs w:val="28"/>
+        </w:rPr>
+      </w:pPr>
+      <w:r>
+        <w:rPr>
+          <w:rFonts w:asciiTheme="minorHAnsi" w:eastAsiaTheme="minorEastAsia" w:hAnsi="Calibri" w:cstheme="minorBidi"/>
+          <w:kern w:val="24"/>
+          <w:sz w:val="28"/>
+          <w:szCs w:val="28"/>
+        </w:rPr>
+        <w:lastRenderedPageBreak/>
+        <w:t>Else:</w:t>
+      </w:r>
+    </w:p>
+    <w:p>
+      <w:pPr>
+        <w:pStyle w:val="NormalWeb"/>
+        <w:spacing w:before="0" w:beforeAutospacing="0" w:after="0" w:afterAutospacing="0"/>
+        <w:ind w:left="480" w:firstLine="480"/>
+        <w:rPr>
+          <w:rFonts w:asciiTheme="minorHAnsi" w:eastAsiaTheme="minorEastAsia" w:hAnsi="Calibri" w:cstheme="minorBidi"/>
+          <w:kern w:val="24"/>
+          <w:sz w:val="28"/>
+          <w:szCs w:val="28"/>
+        </w:rPr>
+      </w:pPr>
+      <w:r>
+        <w:rPr>
+          <w:rFonts w:asciiTheme="minorHAnsi" w:eastAsiaTheme="minorEastAsia" w:hAnsi="Calibri" w:cstheme="minorBidi" w:hint="eastAsia"/>
+          <w:kern w:val="24"/>
+          <w:sz w:val="28"/>
+          <w:szCs w:val="28"/>
+        </w:rPr>
+        <w:t>M</w:t>
+      </w:r>
+      <w:r>
+        <w:rPr>
+          <w:rFonts w:asciiTheme="minorHAnsi" w:eastAsiaTheme="minorEastAsia" w:hAnsi="Calibri" w:cstheme="minorBidi"/>
+          <w:kern w:val="24"/>
+          <w:sz w:val="28"/>
+          <w:szCs w:val="28"/>
+        </w:rPr>
+        <w:t>ask[</w:t>
+      </w:r>
+      <w:proofErr w:type="spellStart"/>
+      <w:r>
+        <w:rPr>
+          <w:rFonts w:asciiTheme="minorHAnsi" w:eastAsiaTheme="minorEastAsia" w:hAnsi="Calibri" w:cstheme="minorBidi"/>
+          <w:kern w:val="24"/>
+          <w:sz w:val="28"/>
+          <w:szCs w:val="28"/>
+        </w:rPr>
+        <w:t>start_</w:t>
+      </w:r>
+      <w:proofErr w:type="gramStart"/>
+      <w:r>
+        <w:rPr>
+          <w:rFonts w:asciiTheme="minorHAnsi" w:eastAsiaTheme="minorEastAsia" w:hAnsi="Calibri" w:cstheme="minorBidi"/>
+          <w:kern w:val="24"/>
+          <w:sz w:val="28"/>
+          <w:szCs w:val="28"/>
+        </w:rPr>
+        <w:t>x:end</w:t>
+      </w:r>
+      <w:proofErr w:type="gramEnd"/>
+      <w:r>
+        <w:rPr>
+          <w:rFonts w:asciiTheme="minorHAnsi" w:eastAsiaTheme="minorEastAsia" w:hAnsi="Calibri" w:cstheme="minorBidi"/>
+          <w:kern w:val="24"/>
+          <w:sz w:val="28"/>
+          <w:szCs w:val="28"/>
+        </w:rPr>
+        <w:t>_x,start_y:end_y</w:t>
+      </w:r>
+      <w:proofErr w:type="spellEnd"/>
+      <w:r>
+        <w:rPr>
+          <w:rFonts w:asciiTheme="minorHAnsi" w:eastAsiaTheme="minorEastAsia" w:hAnsi="Calibri" w:cstheme="minorBidi"/>
+          <w:kern w:val="24"/>
+          <w:sz w:val="28"/>
+          <w:szCs w:val="28"/>
+        </w:rPr>
+        <w:t>] = 0</w:t>
+      </w:r>
+    </w:p>
+    <w:p>
+      <w:pPr>
+        <w:pStyle w:val="NormalWeb"/>
+        <w:spacing w:before="0" w:beforeAutospacing="0" w:after="0" w:afterAutospacing="0"/>
+        <w:rPr>
+          <w:rFonts w:asciiTheme="minorHAnsi" w:eastAsiaTheme="minorEastAsia" w:hAnsi="Calibri" w:cstheme="minorBidi"/>
+          <w:kern w:val="24"/>
+          <w:sz w:val="28"/>
+          <w:szCs w:val="28"/>
+        </w:rPr>
+      </w:pPr>
+      <w:r>
+        <w:rPr>
+          <w:rFonts w:asciiTheme="minorHAnsi" w:eastAsiaTheme="minorEastAsia" w:hAnsi="Calibri" w:cstheme="minorBidi"/>
+          <w:color w:val="000000" w:themeColor="text1"/>
+          <w:kern w:val="24"/>
+          <w:sz w:val="28"/>
+          <w:szCs w:val="28"/>
+        </w:rPr>
+        <w:tab/>
+      </w:r>
+      <w:r>
+        <w:rPr>
+          <w:rFonts w:asciiTheme="minorHAnsi" w:eastAsiaTheme="minorEastAsia" w:hAnsi="Calibri" w:cstheme="minorBidi"/>
+          <w:color w:val="000000" w:themeColor="text1"/>
+          <w:kern w:val="24"/>
+          <w:sz w:val="28"/>
+          <w:szCs w:val="28"/>
+        </w:rPr>
+        <w:tab/>
+      </w:r>
+      <w:proofErr w:type="spellStart"/>
+      <w:r>
+        <w:rPr>
+          <w:rFonts w:asciiTheme="minorHAnsi" w:eastAsiaTheme="minorEastAsia" w:hAnsi="Calibri" w:cstheme="minorBidi"/>
+          <w:kern w:val="24"/>
+          <w:sz w:val="28"/>
+          <w:szCs w:val="28"/>
+        </w:rPr>
+        <w:t>isRoad</w:t>
+      </w:r>
+      <w:proofErr w:type="spellEnd"/>
+      <w:r>
+        <w:rPr>
+          <w:rFonts w:asciiTheme="minorHAnsi" w:eastAsiaTheme="minorEastAsia" w:hAnsi="Calibri" w:cstheme="minorBidi"/>
+          <w:kern w:val="24"/>
+          <w:sz w:val="28"/>
+          <w:szCs w:val="28"/>
+        </w:rPr>
+        <w:t xml:space="preserve"> &lt;&lt; 1 | </w:t>
+      </w:r>
+      <w:r>
+        <w:rPr>
+          <w:rFonts w:asciiTheme="minorHAnsi" w:eastAsiaTheme="minorEastAsia" w:hAnsi="Calibri" w:cstheme="minorBidi"/>
+          <w:kern w:val="24"/>
+          <w:sz w:val="28"/>
+          <w:szCs w:val="28"/>
+        </w:rPr>
+        <w:t>0</w:t>
+      </w:r>
+    </w:p>
+    <w:p>
+      <w:pPr>
+        <w:pStyle w:val="NormalWeb"/>
+        <w:spacing w:before="0" w:beforeAutospacing="0" w:after="0" w:afterAutospacing="0"/>
+        <w:ind w:firstLine="480"/>
+        <w:rPr>
+          <w:rFonts w:asciiTheme="minorHAnsi" w:eastAsiaTheme="minorEastAsia" w:hAnsi="Calibri" w:cstheme="minorBidi" w:hint="eastAsia"/>
+          <w:color w:val="000000" w:themeColor="text1"/>
+          <w:kern w:val="24"/>
+          <w:sz w:val="28"/>
+          <w:szCs w:val="28"/>
+        </w:rPr>
+      </w:pPr>
+      <w:r>
+        <w:rPr>
+          <w:rFonts w:asciiTheme="minorHAnsi" w:eastAsiaTheme="minorEastAsia" w:hAnsi="Calibri" w:cstheme="minorBidi"/>
+          <w:color w:val="000000" w:themeColor="text1"/>
+          <w:kern w:val="24"/>
+          <w:sz w:val="28"/>
+          <w:szCs w:val="28"/>
+        </w:rPr>
+        <w:t xml:space="preserve">Return </w:t>
+      </w:r>
+      <w:proofErr w:type="spellStart"/>
+      <w:r>
+        <w:rPr>
+          <w:rFonts w:asciiTheme="minorHAnsi" w:eastAsiaTheme="minorEastAsia" w:hAnsi="Calibri" w:cstheme="minorBidi"/>
+          <w:kern w:val="24"/>
+          <w:sz w:val="28"/>
+          <w:szCs w:val="28"/>
+        </w:rPr>
+        <w:t>isRoad</w:t>
+      </w:r>
+      <w:proofErr w:type="spellEnd"/>
     </w:p>
     <w:sectPr>
       <w:pgSz w:w="11906" w:h="16838"/>
-      <w:pgMar w:top="1440" w:right="1800" w:bottom="1440" w:left="1800" w:header="851" w:footer="992" w:gutter="0"/>
+      <w:pgMar w:top="720" w:right="720" w:bottom="720" w:left="720" w:header="851" w:footer="992" w:gutter="0"/>
       <w:cols w:space="425"/>
       <w:docGrid w:type="lines" w:linePitch="360"/>
     </w:sectPr>
   </w:body>
 </w:document>
+</file>
+
+<file path=word/endnotes.xml><?xml version="1.0" encoding="utf-8"?>
+<w:endnotes xmlns:wpc="http://schemas.microsoft.com/office/word/2010/wordprocessingCanvas" xmlns:cx="http://schemas.microsoft.com/office/drawing/2014/chartex" xmlns:cx1="http://schemas.microsoft.com/office/drawing/2015/9/8/chartex" xmlns:cx2="http://schemas.microsoft.com/office/drawing/2015/10/21/chartex" xmlns:cx3="http://schemas.microsoft.com/office/drawing/2016/5/9/chartex" xmlns:cx4="http://schemas.microsoft.com/office/drawing/2016/5/10/chartex" xmlns:cx5="http://schemas.microsoft.com/office/drawing/2016/5/11/chartex" xmlns:cx6="http://schemas.microsoft.com/office/drawing/2016/5/12/chartex" xmlns:cx7="http://schemas.microsoft.com/office/drawing/2016/5/13/chartex" xmlns:cx8="http://schemas.microsoft.com/office/drawing/2016/5/14/chartex" xmlns:mc="http://schemas.openxmlformats.org/markup-compatibility/2006" xmlns:aink="http://schemas.microsoft.com/office/drawing/2016/ink" xmlns:am3d="http://schemas.microsoft.com/office/drawing/2017/model3d" xmlns:o="urn:schemas-microsoft-com:office:office" xmlns:r="http://schemas.openxmlformats.org/officeDocument/2006/relationships" xmlns:m="http://schemas.openxmlformats.org/officeDocument/2006/math" xmlns:v="urn:schemas-microsoft-com:vml" xmlns:wp14="http://schemas.microsoft.com/office/word/2010/wordprocessingDrawing" xmlns:wp="http://schemas.openxmlformats.org/drawingml/2006/wordprocessingDrawing" xmlns:w10="urn:schemas-microsoft-com:office:word" xmlns:w="http://schemas.openxmlformats.org/wordprocessingml/2006/main" xmlns:w14="http://schemas.microsoft.com/office/word/2010/wordml" xmlns:w15="http://schemas.microsoft.com/office/word/2012/wordml" xmlns:w16cex="http://schemas.microsoft.com/office/word/2018/wordml/cex" xmlns:w16cid="http://schemas.microsoft.com/office/word/2016/wordml/cid" xmlns:w16="http://schemas.microsoft.com/office/word/2018/wordml" xmlns:w16sdtdh="http://schemas.microsoft.com/office/word/2020/wordml/sdtdatahash" xmlns:w16se="http://schemas.microsoft.com/office/word/2015/wordml/symex" xmlns:wpg="http://schemas.microsoft.com/office/word/2010/wordprocessingGroup" xmlns:wpi="http://schemas.microsoft.com/office/word/2010/wordprocessingInk" xmlns:wne="http://schemas.microsoft.com/office/word/2006/wordml" xmlns:wps="http://schemas.microsoft.com/office/word/2010/wordprocessingShape" mc:Ignorable="w14 w15 w16se w16cid w16 w16cex w16sdtdh wp14">
+  <w:endnote w:type="separator" w:id="-1">
+    <w:p>
+      <w:r>
+        <w:separator/>
+      </w:r>
+    </w:p>
+  </w:endnote>
+  <w:endnote w:type="continuationSeparator" w:id="0">
+    <w:p>
+      <w:r>
+        <w:continuationSeparator/>
+      </w:r>
+    </w:p>
+  </w:endnote>
+</w:endnotes>
+</file>
+
+<file path=word/footnotes.xml><?xml version="1.0" encoding="utf-8"?>
+<w:footnotes xmlns:wpc="http://schemas.microsoft.com/office/word/2010/wordprocessingCanvas" xmlns:cx="http://schemas.microsoft.com/office/drawing/2014/chartex" xmlns:cx1="http://schemas.microsoft.com/office/drawing/2015/9/8/chartex" xmlns:cx2="http://schemas.microsoft.com/office/drawing/2015/10/21/chartex" xmlns:cx3="http://schemas.microsoft.com/office/drawing/2016/5/9/chartex" xmlns:cx4="http://schemas.microsoft.com/office/drawing/2016/5/10/chartex" xmlns:cx5="http://schemas.microsoft.com/office/drawing/2016/5/11/chartex" xmlns:cx6="http://schemas.microsoft.com/office/drawing/2016/5/12/chartex" xmlns:cx7="http://schemas.microsoft.com/office/drawing/2016/5/13/chartex" xmlns:cx8="http://schemas.microsoft.com/office/drawing/2016/5/14/chartex" xmlns:mc="http://schemas.openxmlformats.org/markup-compatibility/2006" xmlns:aink="http://schemas.microsoft.com/office/drawing/2016/ink" xmlns:am3d="http://schemas.microsoft.com/office/drawing/2017/model3d" xmlns:o="urn:schemas-microsoft-com:office:office" xmlns:r="http://schemas.openxmlformats.org/officeDocument/2006/relationships" xmlns:m="http://schemas.openxmlformats.org/officeDocument/2006/math" xmlns:v="urn:schemas-microsoft-com:vml" xmlns:wp14="http://schemas.microsoft.com/office/word/2010/wordprocessingDrawing" xmlns:wp="http://schemas.openxmlformats.org/drawingml/2006/wordprocessingDrawing" xmlns:w10="urn:schemas-microsoft-com:office:word" xmlns:w="http://schemas.openxmlformats.org/wordprocessingml/2006/main" xmlns:w14="http://schemas.microsoft.com/office/word/2010/wordml" xmlns:w15="http://schemas.microsoft.com/office/word/2012/wordml" xmlns:w16cex="http://schemas.microsoft.com/office/word/2018/wordml/cex" xmlns:w16cid="http://schemas.microsoft.com/office/word/2016/wordml/cid" xmlns:w16="http://schemas.microsoft.com/office/word/2018/wordml" xmlns:w16sdtdh="http://schemas.microsoft.com/office/word/2020/wordml/sdtdatahash" xmlns:w16se="http://schemas.microsoft.com/office/word/2015/wordml/symex" xmlns:wpg="http://schemas.microsoft.com/office/word/2010/wordprocessingGroup" xmlns:wpi="http://schemas.microsoft.com/office/word/2010/wordprocessingInk" xmlns:wne="http://schemas.microsoft.com/office/word/2006/wordml" xmlns:wps="http://schemas.microsoft.com/office/word/2010/wordprocessingShape" mc:Ignorable="w14 w15 w16se w16cid w16 w16cex w16sdtdh wp14">
+  <w:footnote w:type="separator" w:id="-1">
+    <w:p>
+      <w:r>
+        <w:separator/>
+      </w:r>
+    </w:p>
+  </w:footnote>
+  <w:footnote w:type="continuationSeparator" w:id="0">
+    <w:p>
+      <w:r>
+        <w:continuationSeparator/>
+      </w:r>
+    </w:p>
+  </w:footnote>
+</w:footnotes>
+</file>
+
+<file path=word/numbering.xml><?xml version="1.0" encoding="utf-8"?>
+<w:numbering xmlns:wpc="http://schemas.microsoft.com/office/word/2010/wordprocessingCanvas" xmlns:cx="http://schemas.microsoft.com/office/drawing/2014/chartex" xmlns:cx1="http://schemas.microsoft.com/office/drawing/2015/9/8/chartex" xmlns:cx2="http://schemas.microsoft.com/office/drawing/2015/10/21/chartex" xmlns:cx3="http://schemas.microsoft.com/office/drawing/2016/5/9/chartex" xmlns:cx4="http://schemas.microsoft.com/office/drawing/2016/5/10/chartex" xmlns:cx5="http://schemas.microsoft.com/office/drawing/2016/5/11/chartex" xmlns:cx6="http://schemas.microsoft.com/office/drawing/2016/5/12/chartex" xmlns:cx7="http://schemas.microsoft.com/office/drawing/2016/5/13/chartex" xmlns:cx8="http://schemas.microsoft.com/office/drawing/2016/5/14/chartex" xmlns:mc="http://schemas.openxmlformats.org/markup-compatibility/2006" xmlns:aink="http://schemas.microsoft.com/office/drawing/2016/ink" xmlns:am3d="http://schemas.microsoft.com/office/drawing/2017/model3d" xmlns:o="urn:schemas-microsoft-com:office:office" xmlns:r="http://schemas.openxmlformats.org/officeDocument/2006/relationships" xmlns:m="http://schemas.openxmlformats.org/officeDocument/2006/math" xmlns:v="urn:schemas-microsoft-com:vml" xmlns:wp14="http://schemas.microsoft.com/office/word/2010/wordprocessingDrawing" xmlns:wp="http://schemas.openxmlformats.org/drawingml/2006/wordprocessingDrawing" xmlns:w10="urn:schemas-microsoft-com:office:word" xmlns:w="http://schemas.openxmlformats.org/wordprocessingml/2006/main" xmlns:w14="http://schemas.microsoft.com/office/word/2010/wordml" xmlns:w15="http://schemas.microsoft.com/office/word/2012/wordml" xmlns:w16cex="http://schemas.microsoft.com/office/word/2018/wordml/cex" xmlns:w16cid="http://schemas.microsoft.com/office/word/2016/wordml/cid" xmlns:w16="http://schemas.microsoft.com/office/word/2018/wordml" xmlns:w16sdtdh="http://schemas.microsoft.com/office/word/2020/wordml/sdtdatahash" xmlns:w16se="http://schemas.microsoft.com/office/word/2015/wordml/symex" xmlns:wpg="http://schemas.microsoft.com/office/word/2010/wordprocessingGroup" xmlns:wpi="http://schemas.microsoft.com/office/word/2010/wordprocessingInk" xmlns:wne="http://schemas.microsoft.com/office/word/2006/wordml" xmlns:wps="http://schemas.microsoft.com/office/word/2010/wordprocessingShape" mc:Ignorable="w14 w15 w16se w16cid w16 w16cex w16sdtdh wp14">
+  <w:abstractNum w:abstractNumId="0" w15:restartNumberingAfterBreak="0">
+    <w:nsid w:val="1A98799A"/>
+    <w:multiLevelType w:val="hybridMultilevel"/>
+    <w:tmpl w:val="B32C3DC4"/>
+    <w:lvl w:ilvl="0" w:tplc="E11ECF78">
+      <w:start w:val="1"/>
+      <w:numFmt w:val="bullet"/>
+      <w:lvlText w:val="•"/>
+      <w:lvlJc w:val="left"/>
+      <w:pPr>
+        <w:tabs>
+          <w:tab w:val="num" w:pos="720"/>
+        </w:tabs>
+        <w:ind w:left="720" w:hanging="360"/>
+      </w:pPr>
+      <w:rPr>
+        <w:rFonts w:ascii="Arial" w:hAnsi="Arial" w:hint="default"/>
+      </w:rPr>
+    </w:lvl>
+    <w:lvl w:ilvl="1" w:tplc="B914E978" w:tentative="1">
+      <w:start w:val="1"/>
+      <w:numFmt w:val="bullet"/>
+      <w:lvlText w:val="•"/>
+      <w:lvlJc w:val="left"/>
+      <w:pPr>
+        <w:tabs>
+          <w:tab w:val="num" w:pos="1440"/>
+        </w:tabs>
+        <w:ind w:left="1440" w:hanging="360"/>
+      </w:pPr>
+      <w:rPr>
+        <w:rFonts w:ascii="Arial" w:hAnsi="Arial" w:hint="default"/>
+      </w:rPr>
+    </w:lvl>
+    <w:lvl w:ilvl="2" w:tplc="4BEE501A" w:tentative="1">
+      <w:start w:val="1"/>
+      <w:numFmt w:val="bullet"/>
+      <w:lvlText w:val="•"/>
+      <w:lvlJc w:val="left"/>
+      <w:pPr>
+        <w:tabs>
+          <w:tab w:val="num" w:pos="2160"/>
+        </w:tabs>
+        <w:ind w:left="2160" w:hanging="360"/>
+      </w:pPr>
+      <w:rPr>
+        <w:rFonts w:ascii="Arial" w:hAnsi="Arial" w:hint="default"/>
+      </w:rPr>
+    </w:lvl>
+    <w:lvl w:ilvl="3" w:tplc="8A520B24" w:tentative="1">
+      <w:start w:val="1"/>
+      <w:numFmt w:val="bullet"/>
+      <w:lvlText w:val="•"/>
+      <w:lvlJc w:val="left"/>
+      <w:pPr>
+        <w:tabs>
+          <w:tab w:val="num" w:pos="2880"/>
+        </w:tabs>
+        <w:ind w:left="2880" w:hanging="360"/>
+      </w:pPr>
+      <w:rPr>
+        <w:rFonts w:ascii="Arial" w:hAnsi="Arial" w:hint="default"/>
+      </w:rPr>
+    </w:lvl>
+    <w:lvl w:ilvl="4" w:tplc="B2CEF4A0" w:tentative="1">
+      <w:start w:val="1"/>
+      <w:numFmt w:val="bullet"/>
+      <w:lvlText w:val="•"/>
+      <w:lvlJc w:val="left"/>
+      <w:pPr>
+        <w:tabs>
+          <w:tab w:val="num" w:pos="3600"/>
+        </w:tabs>
+        <w:ind w:left="3600" w:hanging="360"/>
+      </w:pPr>
+      <w:rPr>
+        <w:rFonts w:ascii="Arial" w:hAnsi="Arial" w:hint="default"/>
+      </w:rPr>
+    </w:lvl>
+    <w:lvl w:ilvl="5" w:tplc="6944E96A" w:tentative="1">
+      <w:start w:val="1"/>
+      <w:numFmt w:val="bullet"/>
+      <w:lvlText w:val="•"/>
+      <w:lvlJc w:val="left"/>
+      <w:pPr>
+        <w:tabs>
+          <w:tab w:val="num" w:pos="4320"/>
+        </w:tabs>
+        <w:ind w:left="4320" w:hanging="360"/>
+      </w:pPr>
+      <w:rPr>
+        <w:rFonts w:ascii="Arial" w:hAnsi="Arial" w:hint="default"/>
+      </w:rPr>
+    </w:lvl>
+    <w:lvl w:ilvl="6" w:tplc="22DE1E54" w:tentative="1">
+      <w:start w:val="1"/>
+      <w:numFmt w:val="bullet"/>
+      <w:lvlText w:val="•"/>
+      <w:lvlJc w:val="left"/>
+      <w:pPr>
+        <w:tabs>
+          <w:tab w:val="num" w:pos="5040"/>
+        </w:tabs>
+        <w:ind w:left="5040" w:hanging="360"/>
+      </w:pPr>
+      <w:rPr>
+        <w:rFonts w:ascii="Arial" w:hAnsi="Arial" w:hint="default"/>
+      </w:rPr>
+    </w:lvl>
+    <w:lvl w:ilvl="7" w:tplc="D5BE7B6E" w:tentative="1">
+      <w:start w:val="1"/>
+      <w:numFmt w:val="bullet"/>
+      <w:lvlText w:val="•"/>
+      <w:lvlJc w:val="left"/>
+      <w:pPr>
+        <w:tabs>
+          <w:tab w:val="num" w:pos="5760"/>
+        </w:tabs>
+        <w:ind w:left="5760" w:hanging="360"/>
+      </w:pPr>
+      <w:rPr>
+        <w:rFonts w:ascii="Arial" w:hAnsi="Arial" w:hint="default"/>
+      </w:rPr>
+    </w:lvl>
+    <w:lvl w:ilvl="8" w:tplc="9A84650A" w:tentative="1">
+      <w:start w:val="1"/>
+      <w:numFmt w:val="bullet"/>
+      <w:lvlText w:val="•"/>
+      <w:lvlJc w:val="left"/>
+      <w:pPr>
+        <w:tabs>
+          <w:tab w:val="num" w:pos="6480"/>
+        </w:tabs>
+        <w:ind w:left="6480" w:hanging="360"/>
+      </w:pPr>
+      <w:rPr>
+        <w:rFonts w:ascii="Arial" w:hAnsi="Arial" w:hint="default"/>
+      </w:rPr>
+    </w:lvl>
+  </w:abstractNum>
+  <w:num w:numId="1">
+    <w:abstractNumId w:val="0"/>
+  </w:num>
+</w:numbering>
 </file>
 
 <file path=word/styles.xml><?xml version="1.0" encoding="utf-8"?>
@@ -2147,6 +4156,66 @@
       <w:szCs w:val="24"/>
     </w:rPr>
   </w:style>
+  <w:style w:type="paragraph" w:styleId="Header">
+    <w:name w:val="header"/>
+    <w:basedOn w:val="Normal"/>
+    <w:link w:val="HeaderChar"/>
+    <w:uiPriority w:val="99"/>
+    <w:unhideWhenUsed/>
+    <w:rsid w:val="00D5589F"/>
+    <w:pPr>
+      <w:tabs>
+        <w:tab w:val="center" w:pos="4153"/>
+        <w:tab w:val="right" w:pos="8306"/>
+      </w:tabs>
+      <w:snapToGrid w:val="0"/>
+    </w:pPr>
+    <w:rPr>
+      <w:sz w:val="20"/>
+      <w:szCs w:val="20"/>
+    </w:rPr>
+  </w:style>
+  <w:style w:type="character" w:customStyle="1" w:styleId="HeaderChar">
+    <w:name w:val="Header Char"/>
+    <w:basedOn w:val="DefaultParagraphFont"/>
+    <w:link w:val="Header"/>
+    <w:uiPriority w:val="99"/>
+    <w:rsid w:val="00D5589F"/>
+    <w:rPr>
+      <w:sz w:val="20"/>
+      <w:szCs w:val="20"/>
+    </w:rPr>
+  </w:style>
+  <w:style w:type="paragraph" w:styleId="Footer">
+    <w:name w:val="footer"/>
+    <w:basedOn w:val="Normal"/>
+    <w:link w:val="FooterChar"/>
+    <w:uiPriority w:val="99"/>
+    <w:unhideWhenUsed/>
+    <w:rsid w:val="00D5589F"/>
+    <w:pPr>
+      <w:tabs>
+        <w:tab w:val="center" w:pos="4153"/>
+        <w:tab w:val="right" w:pos="8306"/>
+      </w:tabs>
+      <w:snapToGrid w:val="0"/>
+    </w:pPr>
+    <w:rPr>
+      <w:sz w:val="20"/>
+      <w:szCs w:val="20"/>
+    </w:rPr>
+  </w:style>
+  <w:style w:type="character" w:customStyle="1" w:styleId="FooterChar">
+    <w:name w:val="Footer Char"/>
+    <w:basedOn w:val="DefaultParagraphFont"/>
+    <w:link w:val="Footer"/>
+    <w:uiPriority w:val="99"/>
+    <w:rsid w:val="00D5589F"/>
+    <w:rPr>
+      <w:sz w:val="20"/>
+      <w:szCs w:val="20"/>
+    </w:rPr>
+  </w:style>
 </w:styles>
 </file>
 
@@ -2443,4 +4512,16 @@
     </a:ext>
   </a:extLst>
 </a:theme>
+</file>
+
+<file path=customXml/item1.xml><?xml version="1.0" encoding="utf-8"?>
+<b:Sources xmlns:b="http://schemas.openxmlformats.org/officeDocument/2006/bibliography" xmlns="http://schemas.openxmlformats.org/officeDocument/2006/bibliography" SelectedStyle="\APASixthEditionOfficeOnline.xsl" StyleName="APA" Version="6"/>
+</file>
+
+<file path=customXml/itemProps1.xml><?xml version="1.0" encoding="utf-8"?>
+<ds:datastoreItem xmlns:ds="http://schemas.openxmlformats.org/officeDocument/2006/customXml" ds:itemID="{89F3C250-916E-44AC-9E98-8B5BA2387962}">
+  <ds:schemaRefs>
+    <ds:schemaRef ds:uri="http://schemas.openxmlformats.org/officeDocument/2006/bibliography"/>
+  </ds:schemaRefs>
+</ds:datastoreItem>
 </file>
</xml_diff>